<commit_message>
Laboratory work 4 is done
</commit_message>
<xml_diff>
--- a/LabWork4/Лабораторная работа №4.docx
+++ b/LabWork4/Лабораторная работа №4.docx
@@ -480,7 +480,7 @@
             </w:rPr>
             <w:fldChar w:fldCharType="separate"/>
           </w:r>
-          <w:hyperlink w:anchor="_Toc84176359" w:history="1">
+          <w:hyperlink w:anchor="_Toc87350527" w:history="1">
             <w:r>
               <w:rPr>
                 <w:rStyle w:val="a6"/>
@@ -510,7 +510,7 @@
                 <w:noProof/>
                 <w:webHidden/>
               </w:rPr>
-              <w:instrText xml:space="preserve"> PAGEREF _Toc84176359 \h </w:instrText>
+              <w:instrText xml:space="preserve"> PAGEREF _Toc87350527 \h </w:instrText>
             </w:r>
             <w:r>
               <w:rPr>
@@ -554,7 +554,7 @@
               <w:lang w:eastAsia="ru-RU"/>
             </w:rPr>
           </w:pPr>
-          <w:hyperlink w:anchor="_Toc84176360" w:history="1">
+          <w:hyperlink w:anchor="_Toc87350528" w:history="1">
             <w:r>
               <w:rPr>
                 <w:rStyle w:val="a6"/>
@@ -584,7 +584,7 @@
                 <w:noProof/>
                 <w:webHidden/>
               </w:rPr>
-              <w:instrText xml:space="preserve"> PAGEREF _Toc84176360 \h </w:instrText>
+              <w:instrText xml:space="preserve"> PAGEREF _Toc87350528 \h </w:instrText>
             </w:r>
             <w:r>
               <w:rPr>
@@ -628,14 +628,14 @@
               <w:lang w:eastAsia="ru-RU"/>
             </w:rPr>
           </w:pPr>
-          <w:hyperlink w:anchor="_Toc84176361" w:history="1">
+          <w:hyperlink w:anchor="_Toc87350529" w:history="1">
             <w:r>
               <w:rPr>
                 <w:rStyle w:val="a6"/>
                 <w:rFonts w:cs="Times New Roman"/>
                 <w:noProof/>
               </w:rPr>
-              <w:t>2.1 Создание первой web-страницы с простым текстом.</w:t>
+              <w:t>2.1 Создание страницы определенной записи</w:t>
             </w:r>
             <w:r>
               <w:rPr>
@@ -656,7 +656,7 @@
                 <w:noProof/>
                 <w:webHidden/>
               </w:rPr>
-              <w:instrText xml:space="preserve"> PAGEREF _Toc84176361 \h </w:instrText>
+              <w:instrText xml:space="preserve"> PAGEREF _Toc87350529 \h </w:instrText>
             </w:r>
             <w:r>
               <w:rPr>
@@ -700,14 +700,14 @@
               <w:lang w:eastAsia="ru-RU"/>
             </w:rPr>
           </w:pPr>
-          <w:hyperlink w:anchor="_Toc84176362" w:history="1">
+          <w:hyperlink w:anchor="_Toc87350530" w:history="1">
             <w:r>
               <w:rPr>
                 <w:rStyle w:val="a6"/>
                 <w:rFonts w:cs="Times New Roman"/>
                 <w:noProof/>
               </w:rPr>
-              <w:t>2.2 Создание первого html-шаблона.</w:t>
+              <w:t>2.2 Верстка обеих страниц в соответствии с макетом</w:t>
             </w:r>
             <w:r>
               <w:rPr>
@@ -728,7 +728,7 @@
                 <w:noProof/>
                 <w:webHidden/>
               </w:rPr>
-              <w:instrText xml:space="preserve"> PAGEREF _Toc84176362 \h </w:instrText>
+              <w:instrText xml:space="preserve"> PAGEREF _Toc87350530 \h </w:instrText>
             </w:r>
             <w:r>
               <w:rPr>
@@ -748,79 +748,7 @@
                 <w:noProof/>
                 <w:webHidden/>
               </w:rPr>
-              <w:t>6</w:t>
-            </w:r>
-            <w:r>
-              <w:rPr>
-                <w:noProof/>
-                <w:webHidden/>
-              </w:rPr>
-              <w:fldChar w:fldCharType="end"/>
-            </w:r>
-          </w:hyperlink>
-        </w:p>
-        <w:p>
-          <w:pPr>
-            <w:pStyle w:val="21"/>
-            <w:tabs>
-              <w:tab w:val="right" w:leader="dot" w:pos="9345"/>
-            </w:tabs>
-            <w:rPr>
-              <w:rFonts w:asciiTheme="minorHAnsi" w:eastAsiaTheme="minorEastAsia" w:hAnsiTheme="minorHAnsi"/>
-              <w:noProof/>
-              <w:sz w:val="22"/>
-              <w:lang w:eastAsia="ru-RU"/>
-            </w:rPr>
-          </w:pPr>
-          <w:hyperlink w:anchor="_Toc84176363" w:history="1">
-            <w:r>
-              <w:rPr>
-                <w:rStyle w:val="a6"/>
-                <w:rFonts w:cs="Times New Roman"/>
-                <w:noProof/>
-              </w:rPr>
-              <w:t>2.3 Настройка обработки статичных файлов для django.</w:t>
-            </w:r>
-            <w:r>
-              <w:rPr>
-                <w:noProof/>
-                <w:webHidden/>
-              </w:rPr>
-              <w:tab/>
-            </w:r>
-            <w:r>
-              <w:rPr>
-                <w:noProof/>
-                <w:webHidden/>
-              </w:rPr>
-              <w:fldChar w:fldCharType="begin"/>
-            </w:r>
-            <w:r>
-              <w:rPr>
-                <w:noProof/>
-                <w:webHidden/>
-              </w:rPr>
-              <w:instrText xml:space="preserve"> PAGEREF _Toc84176363 \h </w:instrText>
-            </w:r>
-            <w:r>
-              <w:rPr>
-                <w:noProof/>
-                <w:webHidden/>
-              </w:rPr>
-            </w:r>
-            <w:r>
-              <w:rPr>
-                <w:noProof/>
-                <w:webHidden/>
-              </w:rPr>
-              <w:fldChar w:fldCharType="separate"/>
-            </w:r>
-            <w:r>
-              <w:rPr>
-                <w:noProof/>
-                <w:webHidden/>
-              </w:rPr>
-              <w:t>12</w:t>
+              <w:t>4</w:t>
             </w:r>
             <w:r>
               <w:rPr>
@@ -844,87 +772,7 @@
               <w:lang w:eastAsia="ru-RU"/>
             </w:rPr>
           </w:pPr>
-          <w:hyperlink w:anchor="_Toc84176364" w:history="1">
-            <w:r>
-              <w:rPr>
-                <w:rStyle w:val="a6"/>
-                <w:b/>
-                <w:bCs/>
-                <w:noProof/>
-              </w:rPr>
-              <w:t>Вывод</w:t>
-            </w:r>
-            <w:r>
-              <w:rPr>
-                <w:rStyle w:val="a6"/>
-                <w:noProof/>
-              </w:rPr>
-              <w:t>:</w:t>
-            </w:r>
-            <w:r>
-              <w:rPr>
-                <w:noProof/>
-                <w:webHidden/>
-              </w:rPr>
-              <w:tab/>
-            </w:r>
-            <w:r>
-              <w:rPr>
-                <w:noProof/>
-                <w:webHidden/>
-              </w:rPr>
-              <w:fldChar w:fldCharType="begin"/>
-            </w:r>
-            <w:r>
-              <w:rPr>
-                <w:noProof/>
-                <w:webHidden/>
-              </w:rPr>
-              <w:instrText xml:space="preserve"> PAGEREF _Toc84176364 \h </w:instrText>
-            </w:r>
-            <w:r>
-              <w:rPr>
-                <w:noProof/>
-                <w:webHidden/>
-              </w:rPr>
-            </w:r>
-            <w:r>
-              <w:rPr>
-                <w:noProof/>
-                <w:webHidden/>
-              </w:rPr>
-              <w:fldChar w:fldCharType="separate"/>
-            </w:r>
-            <w:r>
-              <w:rPr>
-                <w:noProof/>
-                <w:webHidden/>
-              </w:rPr>
-              <w:t>17</w:t>
-            </w:r>
-            <w:r>
-              <w:rPr>
-                <w:noProof/>
-                <w:webHidden/>
-              </w:rPr>
-              <w:fldChar w:fldCharType="end"/>
-            </w:r>
-          </w:hyperlink>
-        </w:p>
-        <w:p>
-          <w:pPr>
-            <w:pStyle w:val="11"/>
-            <w:tabs>
-              <w:tab w:val="right" w:leader="dot" w:pos="9345"/>
-            </w:tabs>
-            <w:rPr>
-              <w:rFonts w:asciiTheme="minorHAnsi" w:eastAsiaTheme="minorEastAsia" w:hAnsiTheme="minorHAnsi"/>
-              <w:noProof/>
-              <w:sz w:val="22"/>
-              <w:lang w:eastAsia="ru-RU"/>
-            </w:rPr>
-          </w:pPr>
-          <w:hyperlink w:anchor="_Toc84176365" w:history="1">
+          <w:hyperlink w:anchor="_Toc87350531" w:history="1">
             <w:r>
               <w:rPr>
                 <w:rStyle w:val="a6"/>
@@ -952,7 +800,7 @@
                 <w:noProof/>
                 <w:webHidden/>
               </w:rPr>
-              <w:instrText xml:space="preserve"> PAGEREF _Toc84176365 \h </w:instrText>
+              <w:instrText xml:space="preserve"> PAGEREF _Toc87350531 \h </w:instrText>
             </w:r>
             <w:r>
               <w:rPr>
@@ -972,7 +820,7 @@
                 <w:noProof/>
                 <w:webHidden/>
               </w:rPr>
-              <w:t>17</w:t>
+              <w:t>8</w:t>
             </w:r>
             <w:r>
               <w:rPr>
@@ -1047,7 +895,7 @@
         </w:rPr>
       </w:pPr>
       <w:bookmarkStart w:id="0" w:name="_Toc81830735"/>
-      <w:bookmarkStart w:id="1" w:name="_Toc84176359"/>
+      <w:bookmarkStart w:id="1" w:name="_Toc87350527"/>
       <w:r>
         <w:rPr>
           <w:rFonts w:cs="Times New Roman"/>
@@ -1101,7 +949,30 @@
           <w:sz w:val="27"/>
           <w:szCs w:val="27"/>
         </w:rPr>
-        <w:t>Сдела</w:t>
+        <w:t>Сделать так, чтобы при клике по названию статьи происходил переход на страницу указанной записи.</w:t>
+      </w:r>
+    </w:p>
+    <w:p>
+      <w:pPr>
+        <w:ind w:firstLine="709"/>
+        <w:rPr>
+          <w:rFonts w:cs="Times New Roman"/>
+          <w:szCs w:val="28"/>
+        </w:rPr>
+      </w:pPr>
+      <w:r>
+        <w:rPr>
+          <w:rFonts w:cs="Times New Roman"/>
+          <w:szCs w:val="28"/>
+        </w:rPr>
+        <w:t>2.</w:t>
+      </w:r>
+      <w:r>
+        <w:rPr>
+          <w:rFonts w:cs="Times New Roman"/>
+          <w:szCs w:val="28"/>
+        </w:rPr>
+        <w:t xml:space="preserve"> </w:t>
       </w:r>
       <w:r>
         <w:rPr>
@@ -1109,7 +980,24 @@
           <w:sz w:val="27"/>
           <w:szCs w:val="27"/>
         </w:rPr>
-        <w:t>ть</w:t>
+        <w:t>Создайте стили, соответствующие макету для страницы определенной записи. Не забудьте добавить ссылку «Все записи»;</w:t>
+      </w:r>
+    </w:p>
+    <w:p>
+      <w:pPr>
+        <w:ind w:firstLine="709"/>
+        <w:rPr>
+          <w:rFonts w:cs="Times New Roman"/>
+          <w:color w:val="000000"/>
+          <w:szCs w:val="28"/>
+        </w:rPr>
+      </w:pPr>
+      <w:r>
+        <w:rPr>
+          <w:rFonts w:cs="Times New Roman"/>
+          <w:szCs w:val="28"/>
+        </w:rPr>
+        <w:t xml:space="preserve">3. </w:t>
       </w:r>
       <w:r>
         <w:rPr>
@@ -1117,63 +1005,25 @@
           <w:sz w:val="27"/>
           <w:szCs w:val="27"/>
         </w:rPr>
-        <w:t xml:space="preserve"> так, чтобы при клике по названию статьи происходил переход на страницу указанной записи.</w:t>
-      </w:r>
-    </w:p>
-    <w:p>
-      <w:pPr>
-        <w:ind w:firstLine="709"/>
-        <w:rPr>
-          <w:rFonts w:cs="Times New Roman"/>
-          <w:szCs w:val="28"/>
-        </w:rPr>
-      </w:pPr>
-      <w:r>
-        <w:rPr>
-          <w:rFonts w:cs="Times New Roman"/>
-          <w:szCs w:val="28"/>
-        </w:rPr>
-        <w:t>2.</w:t>
-      </w:r>
-      <w:r>
-        <w:rPr>
-          <w:rFonts w:cs="Times New Roman"/>
-          <w:szCs w:val="28"/>
-        </w:rPr>
-        <w:t xml:space="preserve"> </w:t>
-      </w:r>
+        <w:t>Загрузите ваш проект на любой гит-репозиторий (</w:t>
+      </w:r>
+      <w:proofErr w:type="spellStart"/>
       <w:r>
         <w:rPr>
           <w:color w:val="000000"/>
           <w:sz w:val="27"/>
           <w:szCs w:val="27"/>
         </w:rPr>
-        <w:t>Создайте стили, соответствующие макету для страницы определенной записи. Не забудьте добавить ссылку «Все записи»;</w:t>
-      </w:r>
-    </w:p>
-    <w:p>
-      <w:pPr>
-        <w:ind w:firstLine="709"/>
-        <w:rPr>
-          <w:rFonts w:cs="Times New Roman"/>
-          <w:color w:val="000000"/>
-          <w:szCs w:val="28"/>
-        </w:rPr>
-      </w:pPr>
-      <w:r>
-        <w:rPr>
-          <w:rFonts w:cs="Times New Roman"/>
-          <w:szCs w:val="28"/>
-        </w:rPr>
-        <w:t xml:space="preserve">3. </w:t>
-      </w:r>
+        <w:t>GitHub</w:t>
+      </w:r>
+      <w:proofErr w:type="spellEnd"/>
       <w:r>
         <w:rPr>
           <w:color w:val="000000"/>
           <w:sz w:val="27"/>
           <w:szCs w:val="27"/>
         </w:rPr>
-        <w:t>Загрузите ваш проект на любой гит-репозиторий (</w:t>
+        <w:t xml:space="preserve">, </w:t>
       </w:r>
       <w:proofErr w:type="spellStart"/>
       <w:r>
@@ -1182,7 +1032,7 @@
           <w:sz w:val="27"/>
           <w:szCs w:val="27"/>
         </w:rPr>
-        <w:t>GitHub</w:t>
+        <w:t>GitLab</w:t>
       </w:r>
       <w:proofErr w:type="spellEnd"/>
       <w:r>
@@ -1191,7 +1041,7 @@
           <w:sz w:val="27"/>
           <w:szCs w:val="27"/>
         </w:rPr>
-        <w:t xml:space="preserve">, </w:t>
+        <w:t xml:space="preserve">, Google Code, </w:t>
       </w:r>
       <w:proofErr w:type="spellStart"/>
       <w:r>
@@ -1200,7 +1050,7 @@
           <w:sz w:val="27"/>
           <w:szCs w:val="27"/>
         </w:rPr>
-        <w:t>GitLab</w:t>
+        <w:t>Bitbucket</w:t>
       </w:r>
       <w:proofErr w:type="spellEnd"/>
       <w:r>
@@ -1209,107 +1059,899 @@
           <w:sz w:val="27"/>
           <w:szCs w:val="27"/>
         </w:rPr>
-        <w:t xml:space="preserve">, Google Code, </w:t>
+        <w:t xml:space="preserve"> и т.п.</w:t>
+      </w:r>
+      <w:r>
+        <w:rPr>
+          <w:rFonts w:cs="Times New Roman"/>
+          <w:color w:val="000000"/>
+          <w:szCs w:val="28"/>
+        </w:rPr>
+        <w:t xml:space="preserve"> </w:t>
+      </w:r>
+    </w:p>
+    <w:p>
+      <w:pPr>
+        <w:ind w:firstLine="709"/>
+        <w:rPr>
+          <w:rFonts w:cs="Times New Roman"/>
+          <w:color w:val="000000"/>
+          <w:szCs w:val="28"/>
+        </w:rPr>
+      </w:pPr>
+    </w:p>
+    <w:p>
+      <w:pPr>
+        <w:pStyle w:val="1"/>
+        <w:spacing w:before="0"/>
+        <w:rPr>
+          <w:rFonts w:cs="Times New Roman"/>
+          <w:b/>
+          <w:bCs/>
+          <w:color w:val="000000"/>
+          <w:szCs w:val="28"/>
+        </w:rPr>
+      </w:pPr>
+      <w:bookmarkStart w:id="2" w:name="_Toc87350528"/>
+      <w:r>
+        <w:rPr>
+          <w:rFonts w:cs="Times New Roman"/>
+          <w:b/>
+          <w:bCs/>
+          <w:color w:val="000000"/>
+          <w:szCs w:val="28"/>
+        </w:rPr>
+        <w:t>2 Ход лабораторной работы.</w:t>
+      </w:r>
+      <w:bookmarkEnd w:id="2"/>
+    </w:p>
+    <w:p>
+      <w:pPr>
+        <w:pStyle w:val="2"/>
+        <w:spacing w:before="0"/>
+        <w:ind w:firstLine="709"/>
+        <w:rPr>
+          <w:rFonts w:ascii="Times New Roman" w:hAnsi="Times New Roman" w:cs="Times New Roman"/>
+          <w:color w:val="auto"/>
+          <w:sz w:val="28"/>
+          <w:szCs w:val="28"/>
+        </w:rPr>
+      </w:pPr>
+      <w:bookmarkStart w:id="3" w:name="_Toc87350529"/>
+      <w:r>
+        <w:rPr>
+          <w:rFonts w:ascii="Times New Roman" w:hAnsi="Times New Roman" w:cs="Times New Roman"/>
+          <w:color w:val="auto"/>
+          <w:sz w:val="28"/>
+          <w:szCs w:val="28"/>
+        </w:rPr>
+        <w:t xml:space="preserve">2.1 </w:t>
+      </w:r>
+      <w:r>
+        <w:rPr>
+          <w:rFonts w:ascii="Times New Roman" w:hAnsi="Times New Roman" w:cs="Times New Roman"/>
+          <w:color w:val="auto"/>
+          <w:sz w:val="28"/>
+          <w:szCs w:val="28"/>
+        </w:rPr>
+        <w:t>Создание страницы определенной записи</w:t>
+      </w:r>
+      <w:bookmarkEnd w:id="3"/>
+    </w:p>
+    <w:p>
+      <w:pPr>
+        <w:pStyle w:val="af1"/>
+        <w:spacing w:before="0" w:beforeAutospacing="0" w:after="0" w:afterAutospacing="0" w:line="360" w:lineRule="auto"/>
+        <w:ind w:firstLine="709"/>
+        <w:jc w:val="both"/>
+        <w:rPr>
+          <w:sz w:val="28"/>
+          <w:szCs w:val="28"/>
+        </w:rPr>
+      </w:pPr>
+      <w:r>
+        <w:tab/>
+      </w:r>
+      <w:r>
+        <w:rPr>
+          <w:sz w:val="28"/>
+          <w:szCs w:val="28"/>
+        </w:rPr>
+        <w:t xml:space="preserve">Для начала выполнения лабораторной работы, в директории lab4 создайте новый проект </w:t>
       </w:r>
       <w:proofErr w:type="spellStart"/>
       <w:r>
+        <w:rPr>
+          <w:sz w:val="28"/>
+          <w:szCs w:val="28"/>
+        </w:rPr>
+        <w:t>blog</w:t>
+      </w:r>
+      <w:proofErr w:type="spellEnd"/>
+      <w:r>
+        <w:rPr>
+          <w:sz w:val="28"/>
+          <w:szCs w:val="28"/>
+        </w:rPr>
+        <w:t xml:space="preserve">, проведите первоначальную настройку и перенесите приложение </w:t>
+      </w:r>
+      <w:proofErr w:type="spellStart"/>
+      <w:r>
+        <w:rPr>
+          <w:sz w:val="28"/>
+          <w:szCs w:val="28"/>
+        </w:rPr>
+        <w:t>articles</w:t>
+      </w:r>
+      <w:proofErr w:type="spellEnd"/>
+      <w:r>
+        <w:rPr>
+          <w:sz w:val="28"/>
+          <w:szCs w:val="28"/>
+        </w:rPr>
+        <w:t xml:space="preserve"> из предыдущей работы (скопируйте папку в этот проект, добавьте нужные данные в INSTALLED_APP и настройте файл urls.py).</w:t>
+      </w:r>
+    </w:p>
+    <w:p>
+      <w:pPr>
+        <w:pStyle w:val="af1"/>
+        <w:spacing w:before="0" w:beforeAutospacing="0" w:after="0" w:afterAutospacing="0" w:line="360" w:lineRule="auto"/>
+        <w:ind w:firstLine="709"/>
+        <w:jc w:val="both"/>
+        <w:rPr>
+          <w:sz w:val="28"/>
+          <w:szCs w:val="28"/>
+        </w:rPr>
+      </w:pPr>
+      <w:r>
+        <w:rPr>
+          <w:sz w:val="28"/>
+          <w:szCs w:val="28"/>
+        </w:rPr>
+        <w:t>Для того, чтобы можно было бы прочитать значение идентификатора (</w:t>
+      </w:r>
+      <w:proofErr w:type="spellStart"/>
+      <w:r>
+        <w:rPr>
+          <w:sz w:val="28"/>
+          <w:szCs w:val="28"/>
+        </w:rPr>
+        <w:t>id</w:t>
+      </w:r>
+      <w:proofErr w:type="spellEnd"/>
+      <w:r>
+        <w:rPr>
+          <w:sz w:val="28"/>
+          <w:szCs w:val="28"/>
+        </w:rPr>
+        <w:t>) отдельного поста, укажите в качестве адреса следующее регулярное выражение (в файле urls.py):</w:t>
+      </w:r>
+    </w:p>
+    <w:p>
+      <w:pPr>
+        <w:pStyle w:val="af1"/>
+        <w:spacing w:before="0" w:beforeAutospacing="0" w:after="0" w:afterAutospacing="0" w:line="360" w:lineRule="auto"/>
+        <w:ind w:firstLine="709"/>
+        <w:jc w:val="both"/>
+        <w:rPr>
+          <w:sz w:val="28"/>
+          <w:szCs w:val="28"/>
+          <w:lang w:val="en-US"/>
+        </w:rPr>
+      </w:pPr>
+      <w:proofErr w:type="spellStart"/>
+      <w:r>
+        <w:rPr>
+          <w:sz w:val="28"/>
+          <w:szCs w:val="28"/>
+          <w:lang w:val="en-US"/>
+        </w:rPr>
+        <w:t>urlpatterns</w:t>
+      </w:r>
+      <w:proofErr w:type="spellEnd"/>
+      <w:r>
+        <w:rPr>
+          <w:sz w:val="28"/>
+          <w:szCs w:val="28"/>
+          <w:lang w:val="en-US"/>
+        </w:rPr>
+        <w:t xml:space="preserve"> = [</w:t>
+      </w:r>
+    </w:p>
+    <w:p>
+      <w:pPr>
+        <w:pStyle w:val="af1"/>
+        <w:spacing w:before="0" w:beforeAutospacing="0" w:after="0" w:afterAutospacing="0" w:line="360" w:lineRule="auto"/>
+        <w:ind w:firstLine="709"/>
+        <w:jc w:val="both"/>
+        <w:rPr>
+          <w:sz w:val="28"/>
+          <w:szCs w:val="28"/>
+          <w:lang w:val="en-US"/>
+        </w:rPr>
+      </w:pPr>
+      <w:r>
+        <w:rPr>
+          <w:sz w:val="28"/>
+          <w:szCs w:val="28"/>
+          <w:lang w:val="en-US"/>
+        </w:rPr>
+        <w:t>path(</w:t>
+      </w:r>
+      <w:proofErr w:type="spellStart"/>
+      <w:r>
+        <w:rPr>
+          <w:sz w:val="28"/>
+          <w:szCs w:val="28"/>
+          <w:lang w:val="en-US"/>
+        </w:rPr>
+        <w:t>r'^article</w:t>
+      </w:r>
+      <w:proofErr w:type="spellEnd"/>
+      <w:r>
+        <w:rPr>
+          <w:sz w:val="28"/>
+          <w:szCs w:val="28"/>
+          <w:lang w:val="en-US"/>
+        </w:rPr>
+        <w:t>/(?P&lt;</w:t>
+      </w:r>
+      <w:proofErr w:type="spellStart"/>
+      <w:r>
+        <w:rPr>
+          <w:sz w:val="28"/>
+          <w:szCs w:val="28"/>
+          <w:lang w:val="en-US"/>
+        </w:rPr>
+        <w:t>article_id</w:t>
+      </w:r>
+      <w:proofErr w:type="spellEnd"/>
+      <w:r>
+        <w:rPr>
+          <w:sz w:val="28"/>
+          <w:szCs w:val="28"/>
+          <w:lang w:val="en-US"/>
+        </w:rPr>
+        <w:t>&gt;\d</w:t>
+      </w:r>
+      <w:proofErr w:type="gramStart"/>
+      <w:r>
+        <w:rPr>
+          <w:sz w:val="28"/>
+          <w:szCs w:val="28"/>
+          <w:lang w:val="en-US"/>
+        </w:rPr>
+        <w:t>+)$</w:t>
+      </w:r>
+      <w:proofErr w:type="gramEnd"/>
+      <w:r>
+        <w:rPr>
+          <w:sz w:val="28"/>
+          <w:szCs w:val="28"/>
+          <w:lang w:val="en-US"/>
+        </w:rPr>
+        <w:t xml:space="preserve">', </w:t>
+      </w:r>
+      <w:proofErr w:type="spellStart"/>
+      <w:r>
+        <w:rPr>
+          <w:sz w:val="28"/>
+          <w:szCs w:val="28"/>
+          <w:lang w:val="en-US"/>
+        </w:rPr>
+        <w:t>views.get_article</w:t>
+      </w:r>
+      <w:proofErr w:type="spellEnd"/>
+      <w:r>
+        <w:rPr>
+          <w:sz w:val="28"/>
+          <w:szCs w:val="28"/>
+          <w:lang w:val="en-US"/>
+        </w:rPr>
+        <w:t>, name='</w:t>
+      </w:r>
+      <w:proofErr w:type="spellStart"/>
+      <w:r>
+        <w:rPr>
+          <w:sz w:val="28"/>
+          <w:szCs w:val="28"/>
+          <w:lang w:val="en-US"/>
+        </w:rPr>
+        <w:t>get_article</w:t>
+      </w:r>
+      <w:proofErr w:type="spellEnd"/>
+      <w:r>
+        <w:rPr>
+          <w:sz w:val="28"/>
+          <w:szCs w:val="28"/>
+          <w:lang w:val="en-US"/>
+        </w:rPr>
+        <w:t>')</w:t>
+      </w:r>
+    </w:p>
+    <w:p>
+      <w:pPr>
+        <w:pStyle w:val="af1"/>
+        <w:spacing w:before="0" w:beforeAutospacing="0" w:after="0" w:afterAutospacing="0" w:line="360" w:lineRule="auto"/>
+        <w:ind w:firstLine="709"/>
+        <w:jc w:val="both"/>
+        <w:rPr>
+          <w:sz w:val="28"/>
+          <w:szCs w:val="28"/>
+        </w:rPr>
+      </w:pPr>
+      <w:r>
+        <w:rPr>
+          <w:sz w:val="28"/>
+          <w:szCs w:val="28"/>
+        </w:rPr>
+        <w:t>]</w:t>
+      </w:r>
+    </w:p>
+    <w:p>
+      <w:pPr>
+        <w:pStyle w:val="af1"/>
+        <w:spacing w:before="0" w:beforeAutospacing="0" w:after="0" w:afterAutospacing="0" w:line="360" w:lineRule="auto"/>
+        <w:ind w:firstLine="709"/>
+        <w:jc w:val="both"/>
+        <w:rPr>
+          <w:sz w:val="28"/>
+          <w:szCs w:val="28"/>
+        </w:rPr>
+      </w:pPr>
+      <w:r>
+        <w:rPr>
+          <w:sz w:val="28"/>
+          <w:szCs w:val="28"/>
+        </w:rPr>
+        <w:tab/>
+      </w:r>
+      <w:r>
+        <w:rPr>
+          <w:sz w:val="28"/>
+          <w:szCs w:val="28"/>
+        </w:rPr>
+        <w:t xml:space="preserve">После того, как в регулярном выражении вы объявили именованную группу, в представление можно добавлять именованный аргумент, куда и будет передано значение из адреса, по которому перешел пользователь. Создайте в файле views.py из директории </w:t>
+      </w:r>
+      <w:proofErr w:type="spellStart"/>
+      <w:r>
+        <w:rPr>
+          <w:sz w:val="28"/>
+          <w:szCs w:val="28"/>
+        </w:rPr>
+        <w:t>articles</w:t>
+      </w:r>
+      <w:proofErr w:type="spellEnd"/>
+      <w:r>
+        <w:rPr>
+          <w:sz w:val="28"/>
+          <w:szCs w:val="28"/>
+        </w:rPr>
+        <w:t xml:space="preserve"> помимо уже написанной в предыдущей работе функции </w:t>
+      </w:r>
+      <w:proofErr w:type="spellStart"/>
+      <w:r>
+        <w:rPr>
+          <w:sz w:val="28"/>
+          <w:szCs w:val="28"/>
+        </w:rPr>
+        <w:t>archieve</w:t>
+      </w:r>
+      <w:proofErr w:type="spellEnd"/>
+      <w:r>
+        <w:rPr>
+          <w:sz w:val="28"/>
+          <w:szCs w:val="28"/>
+        </w:rPr>
+        <w:t xml:space="preserve"> ещё и функцию </w:t>
+      </w:r>
+      <w:proofErr w:type="spellStart"/>
+      <w:r>
+        <w:rPr>
+          <w:sz w:val="28"/>
+          <w:szCs w:val="28"/>
+        </w:rPr>
+        <w:t>get_article</w:t>
+      </w:r>
+      <w:proofErr w:type="spellEnd"/>
+      <w:r>
+        <w:rPr>
+          <w:sz w:val="28"/>
+          <w:szCs w:val="28"/>
+        </w:rPr>
+        <w:t>:</w:t>
+      </w:r>
+    </w:p>
+    <w:p>
+      <w:pPr>
+        <w:pStyle w:val="af1"/>
+        <w:spacing w:before="0" w:beforeAutospacing="0" w:after="0" w:afterAutospacing="0" w:line="360" w:lineRule="auto"/>
+        <w:ind w:firstLine="709"/>
+        <w:jc w:val="both"/>
+        <w:rPr>
+          <w:sz w:val="28"/>
+          <w:szCs w:val="28"/>
+          <w:lang w:val="en-US"/>
+        </w:rPr>
+      </w:pPr>
+      <w:r>
+        <w:rPr>
+          <w:sz w:val="28"/>
+          <w:szCs w:val="28"/>
+          <w:lang w:val="en-US"/>
+        </w:rPr>
+        <w:t xml:space="preserve">from </w:t>
+      </w:r>
+      <w:proofErr w:type="spellStart"/>
+      <w:proofErr w:type="gramStart"/>
+      <w:r>
+        <w:rPr>
+          <w:sz w:val="28"/>
+          <w:szCs w:val="28"/>
+          <w:lang w:val="en-US"/>
+        </w:rPr>
+        <w:t>django.http</w:t>
+      </w:r>
+      <w:proofErr w:type="spellEnd"/>
+      <w:proofErr w:type="gramEnd"/>
+      <w:r>
+        <w:rPr>
+          <w:sz w:val="28"/>
+          <w:szCs w:val="28"/>
+          <w:lang w:val="en-US"/>
+        </w:rPr>
+        <w:t xml:space="preserve"> import Http404</w:t>
+      </w:r>
+    </w:p>
+    <w:p>
+      <w:pPr>
+        <w:pStyle w:val="af1"/>
+        <w:spacing w:before="0" w:beforeAutospacing="0" w:after="0" w:afterAutospacing="0" w:line="360" w:lineRule="auto"/>
+        <w:ind w:firstLine="709"/>
+        <w:jc w:val="both"/>
+        <w:rPr>
+          <w:sz w:val="28"/>
+          <w:szCs w:val="28"/>
+          <w:lang w:val="en-US"/>
+        </w:rPr>
+      </w:pPr>
+      <w:r>
+        <w:rPr>
+          <w:sz w:val="28"/>
+          <w:szCs w:val="28"/>
+          <w:lang w:val="en-US"/>
+        </w:rPr>
+        <w:t xml:space="preserve">def </w:t>
+      </w:r>
+      <w:proofErr w:type="spellStart"/>
+      <w:r>
+        <w:rPr>
+          <w:sz w:val="28"/>
+          <w:szCs w:val="28"/>
+          <w:lang w:val="en-US"/>
+        </w:rPr>
+        <w:t>get_</w:t>
+      </w:r>
+      <w:proofErr w:type="gramStart"/>
+      <w:r>
+        <w:rPr>
+          <w:sz w:val="28"/>
+          <w:szCs w:val="28"/>
+          <w:lang w:val="en-US"/>
+        </w:rPr>
+        <w:t>article</w:t>
+      </w:r>
+      <w:proofErr w:type="spellEnd"/>
+      <w:r>
+        <w:rPr>
+          <w:sz w:val="28"/>
+          <w:szCs w:val="28"/>
+          <w:lang w:val="en-US"/>
+        </w:rPr>
+        <w:t>(</w:t>
+      </w:r>
+      <w:proofErr w:type="gramEnd"/>
+      <w:r>
+        <w:rPr>
+          <w:sz w:val="28"/>
+          <w:szCs w:val="28"/>
+          <w:lang w:val="en-US"/>
+        </w:rPr>
+        <w:t xml:space="preserve">request, </w:t>
+      </w:r>
+      <w:proofErr w:type="spellStart"/>
+      <w:r>
+        <w:rPr>
+          <w:sz w:val="28"/>
+          <w:szCs w:val="28"/>
+          <w:lang w:val="en-US"/>
+        </w:rPr>
+        <w:t>article_id</w:t>
+      </w:r>
+      <w:proofErr w:type="spellEnd"/>
+      <w:r>
+        <w:rPr>
+          <w:sz w:val="28"/>
+          <w:szCs w:val="28"/>
+          <w:lang w:val="en-US"/>
+        </w:rPr>
+        <w:t>):</w:t>
+      </w:r>
+    </w:p>
+    <w:p>
+      <w:pPr>
+        <w:pStyle w:val="af1"/>
+        <w:spacing w:before="0" w:beforeAutospacing="0" w:after="0" w:afterAutospacing="0" w:line="360" w:lineRule="auto"/>
+        <w:ind w:firstLine="709"/>
+        <w:jc w:val="both"/>
+        <w:rPr>
+          <w:sz w:val="28"/>
+          <w:szCs w:val="28"/>
+          <w:lang w:val="en-US"/>
+        </w:rPr>
+      </w:pPr>
+      <w:r>
+        <w:rPr>
+          <w:sz w:val="28"/>
+          <w:szCs w:val="28"/>
+          <w:lang w:val="en-US"/>
+        </w:rPr>
+        <w:t>try:</w:t>
+      </w:r>
+    </w:p>
+    <w:p>
+      <w:pPr>
+        <w:pStyle w:val="af1"/>
+        <w:spacing w:before="0" w:beforeAutospacing="0" w:after="0" w:afterAutospacing="0" w:line="360" w:lineRule="auto"/>
+        <w:ind w:firstLine="709"/>
+        <w:jc w:val="both"/>
+        <w:rPr>
+          <w:sz w:val="28"/>
+          <w:szCs w:val="28"/>
+          <w:lang w:val="en-US"/>
+        </w:rPr>
+      </w:pPr>
+      <w:r>
+        <w:rPr>
+          <w:sz w:val="28"/>
+          <w:szCs w:val="28"/>
+          <w:lang w:val="en-US"/>
+        </w:rPr>
+        <w:t xml:space="preserve">post = </w:t>
+      </w:r>
+      <w:proofErr w:type="spellStart"/>
+      <w:r>
+        <w:rPr>
+          <w:sz w:val="28"/>
+          <w:szCs w:val="28"/>
+          <w:lang w:val="en-US"/>
+        </w:rPr>
+        <w:t>Article.objects.get</w:t>
+      </w:r>
+      <w:proofErr w:type="spellEnd"/>
+      <w:r>
+        <w:rPr>
+          <w:sz w:val="28"/>
+          <w:szCs w:val="28"/>
+          <w:lang w:val="en-US"/>
+        </w:rPr>
+        <w:t>(id=</w:t>
+      </w:r>
+      <w:proofErr w:type="spellStart"/>
+      <w:r>
+        <w:rPr>
+          <w:sz w:val="28"/>
+          <w:szCs w:val="28"/>
+          <w:lang w:val="en-US"/>
+        </w:rPr>
+        <w:t>article_id</w:t>
+      </w:r>
+      <w:proofErr w:type="spellEnd"/>
+      <w:r>
+        <w:rPr>
+          <w:sz w:val="28"/>
+          <w:szCs w:val="28"/>
+          <w:lang w:val="en-US"/>
+        </w:rPr>
+        <w:t>)</w:t>
+      </w:r>
+    </w:p>
+    <w:p>
+      <w:pPr>
+        <w:pStyle w:val="af1"/>
+        <w:spacing w:before="0" w:beforeAutospacing="0" w:after="0" w:afterAutospacing="0" w:line="360" w:lineRule="auto"/>
+        <w:ind w:firstLine="709"/>
+        <w:jc w:val="both"/>
+        <w:rPr>
+          <w:sz w:val="28"/>
+          <w:szCs w:val="28"/>
+          <w:lang w:val="en-US"/>
+        </w:rPr>
+      </w:pPr>
+      <w:r>
+        <w:rPr>
+          <w:sz w:val="28"/>
+          <w:szCs w:val="28"/>
+          <w:lang w:val="en-US"/>
+        </w:rPr>
+        <w:lastRenderedPageBreak/>
+        <w:t xml:space="preserve">return </w:t>
+      </w:r>
+      <w:proofErr w:type="gramStart"/>
+      <w:r>
+        <w:rPr>
+          <w:sz w:val="28"/>
+          <w:szCs w:val="28"/>
+          <w:lang w:val="en-US"/>
+        </w:rPr>
+        <w:t>render(</w:t>
+      </w:r>
+      <w:proofErr w:type="gramEnd"/>
+      <w:r>
+        <w:rPr>
+          <w:sz w:val="28"/>
+          <w:szCs w:val="28"/>
+          <w:lang w:val="en-US"/>
+        </w:rPr>
+        <w:t>request, 'article.html', {"post": post})</w:t>
+      </w:r>
+    </w:p>
+    <w:p>
+      <w:pPr>
+        <w:pStyle w:val="af1"/>
+        <w:spacing w:before="0" w:beforeAutospacing="0" w:after="0" w:afterAutospacing="0" w:line="360" w:lineRule="auto"/>
+        <w:ind w:firstLine="709"/>
+        <w:jc w:val="both"/>
+        <w:rPr>
+          <w:sz w:val="28"/>
+          <w:szCs w:val="28"/>
+        </w:rPr>
+      </w:pPr>
+      <w:proofErr w:type="spellStart"/>
+      <w:r>
+        <w:rPr>
+          <w:sz w:val="28"/>
+          <w:szCs w:val="28"/>
+        </w:rPr>
+        <w:t>except</w:t>
+      </w:r>
+      <w:proofErr w:type="spellEnd"/>
+      <w:r>
+        <w:rPr>
+          <w:sz w:val="28"/>
+          <w:szCs w:val="28"/>
+        </w:rPr>
+        <w:t xml:space="preserve"> </w:t>
+      </w:r>
+      <w:proofErr w:type="spellStart"/>
+      <w:r>
+        <w:rPr>
+          <w:sz w:val="28"/>
+          <w:szCs w:val="28"/>
+        </w:rPr>
+        <w:t>Article.DoesNotExist</w:t>
+      </w:r>
+      <w:proofErr w:type="spellEnd"/>
+      <w:r>
+        <w:rPr>
+          <w:sz w:val="28"/>
+          <w:szCs w:val="28"/>
+        </w:rPr>
+        <w:t>:</w:t>
+      </w:r>
+    </w:p>
+    <w:p>
+      <w:pPr>
+        <w:pStyle w:val="af1"/>
+        <w:spacing w:before="0" w:beforeAutospacing="0" w:after="0" w:afterAutospacing="0" w:line="360" w:lineRule="auto"/>
+        <w:ind w:firstLine="709"/>
+        <w:jc w:val="both"/>
+        <w:rPr>
+          <w:sz w:val="28"/>
+          <w:szCs w:val="28"/>
+        </w:rPr>
+      </w:pPr>
+      <w:proofErr w:type="spellStart"/>
+      <w:r>
+        <w:rPr>
+          <w:sz w:val="28"/>
+          <w:szCs w:val="28"/>
+        </w:rPr>
+        <w:t>raise</w:t>
+      </w:r>
+      <w:proofErr w:type="spellEnd"/>
+      <w:r>
+        <w:rPr>
+          <w:sz w:val="28"/>
+          <w:szCs w:val="28"/>
+        </w:rPr>
+        <w:t xml:space="preserve"> Http404</w:t>
+      </w:r>
+    </w:p>
+    <w:p>
+      <w:pPr>
+        <w:pStyle w:val="af1"/>
+        <w:spacing w:before="0" w:beforeAutospacing="0" w:after="0" w:afterAutospacing="0" w:line="360" w:lineRule="auto"/>
+        <w:ind w:firstLine="709"/>
+        <w:jc w:val="both"/>
+        <w:rPr>
+          <w:sz w:val="28"/>
+          <w:szCs w:val="28"/>
+        </w:rPr>
+      </w:pPr>
+      <w:r>
+        <w:rPr>
+          <w:sz w:val="28"/>
+          <w:szCs w:val="28"/>
+        </w:rPr>
+        <w:tab/>
+        <w:t>Далее, по плану лабораторной работы, необходимо сделать каждый заголовок статьи ссылкой на саму страницу статьи. Для этого в тэг заголовка поместим тэг «</w:t>
+      </w:r>
+      <w:r>
+        <w:rPr>
+          <w:sz w:val="28"/>
+          <w:szCs w:val="28"/>
+          <w:lang w:val="en-US"/>
+        </w:rPr>
+        <w:t>a</w:t>
+      </w:r>
+      <w:r>
+        <w:rPr>
+          <w:sz w:val="28"/>
+          <w:szCs w:val="28"/>
+        </w:rPr>
+        <w:t xml:space="preserve">» </w:t>
+      </w:r>
+      <w:r>
+        <w:rPr>
+          <w:sz w:val="28"/>
+          <w:szCs w:val="28"/>
+          <w:lang w:val="en-US"/>
+        </w:rPr>
+        <w:t>c</w:t>
+      </w:r>
+      <w:r>
+        <w:rPr>
+          <w:sz w:val="28"/>
+          <w:szCs w:val="28"/>
+        </w:rPr>
+        <w:t xml:space="preserve"> атрибутом «</w:t>
+      </w:r>
+      <w:proofErr w:type="spellStart"/>
+      <w:r>
+        <w:rPr>
+          <w:sz w:val="28"/>
+          <w:szCs w:val="28"/>
+          <w:lang w:val="en-US"/>
+        </w:rPr>
+        <w:t>href</w:t>
+      </w:r>
+      <w:proofErr w:type="spellEnd"/>
+      <w:r>
+        <w:rPr>
+          <w:sz w:val="28"/>
+          <w:szCs w:val="28"/>
+        </w:rPr>
+        <w:t>» в котором будет указана ссылка на статью. Это показано ниже.</w:t>
+      </w:r>
+      <w:r>
+        <w:rPr>
+          <w:sz w:val="28"/>
+          <w:szCs w:val="28"/>
+        </w:rPr>
+        <w:t xml:space="preserve"> </w:t>
+      </w:r>
+    </w:p>
+    <w:p>
+      <w:pPr>
+        <w:pStyle w:val="af1"/>
+        <w:spacing w:before="0" w:beforeAutospacing="0" w:after="0" w:afterAutospacing="0" w:line="360" w:lineRule="auto"/>
+        <w:ind w:firstLine="709"/>
+        <w:rPr>
+          <w:sz w:val="28"/>
+          <w:szCs w:val="28"/>
+          <w:lang w:val="en-US"/>
+        </w:rPr>
+      </w:pPr>
+      <w:r>
+        <w:rPr>
+          <w:sz w:val="28"/>
+          <w:szCs w:val="28"/>
+          <w:lang w:val="en-US"/>
+        </w:rPr>
+        <w:t>&lt;h2 class="post-title"&gt;</w:t>
+      </w:r>
+    </w:p>
+    <w:p>
+      <w:pPr>
+        <w:pStyle w:val="af1"/>
+        <w:spacing w:before="0" w:beforeAutospacing="0" w:after="0" w:afterAutospacing="0" w:line="360" w:lineRule="auto"/>
+        <w:ind w:firstLine="709"/>
+        <w:rPr>
+          <w:sz w:val="28"/>
+          <w:szCs w:val="28"/>
+          <w:lang w:val="en-US"/>
+        </w:rPr>
+      </w:pPr>
+      <w:r>
+        <w:rPr>
+          <w:sz w:val="28"/>
+          <w:szCs w:val="28"/>
+          <w:lang w:val="en-US"/>
+        </w:rPr>
+        <w:t>&lt;a</w:t>
+      </w:r>
+      <w:r>
+        <w:rPr>
+          <w:sz w:val="28"/>
+          <w:szCs w:val="28"/>
+          <w:lang w:val="en-US"/>
+        </w:rPr>
+        <w:t xml:space="preserve"> </w:t>
+      </w:r>
+      <w:r>
+        <w:rPr>
+          <w:sz w:val="28"/>
+          <w:szCs w:val="28"/>
+          <w:lang w:val="en-US"/>
+        </w:rPr>
+        <w:t>href="http://127.0.0.1:8000/article/{{post.id}}"&gt;{{</w:t>
+      </w:r>
+      <w:proofErr w:type="gramStart"/>
+      <w:r>
+        <w:rPr>
+          <w:sz w:val="28"/>
+          <w:szCs w:val="28"/>
+          <w:lang w:val="en-US"/>
+        </w:rPr>
+        <w:t>post.title</w:t>
+      </w:r>
+      <w:proofErr w:type="gramEnd"/>
+      <w:r>
+        <w:rPr>
+          <w:sz w:val="28"/>
+          <w:szCs w:val="28"/>
+          <w:lang w:val="en-US"/>
+        </w:rPr>
+        <w:t>}}&lt;/a&gt;</w:t>
+      </w:r>
+    </w:p>
+    <w:p>
+      <w:pPr>
+        <w:pStyle w:val="af1"/>
+        <w:spacing w:before="0" w:beforeAutospacing="0" w:after="0" w:afterAutospacing="0" w:line="360" w:lineRule="auto"/>
+        <w:ind w:firstLine="709"/>
         <w:rPr>
           <w:color w:val="000000"/>
           <w:sz w:val="27"/>
           <w:szCs w:val="27"/>
-        </w:rPr>
-        <w:t>Bitbucket</w:t>
-      </w:r>
-      <w:proofErr w:type="spellEnd"/>
+          <w:lang w:val="en-US"/>
+        </w:rPr>
+      </w:pPr>
+      <w:r>
+        <w:rPr>
+          <w:sz w:val="28"/>
+          <w:szCs w:val="28"/>
+          <w:lang w:val="en-US"/>
+        </w:rPr>
+        <w:t>&lt;/h2&gt;</w:t>
+      </w:r>
       <w:r>
         <w:rPr>
           <w:color w:val="000000"/>
           <w:sz w:val="27"/>
           <w:szCs w:val="27"/>
-        </w:rPr>
-        <w:t xml:space="preserve"> и т.п.</w:t>
-      </w:r>
-      <w:r>
-        <w:rPr>
-          <w:rFonts w:cs="Times New Roman"/>
-          <w:color w:val="000000"/>
-          <w:szCs w:val="28"/>
+          <w:lang w:val="en-US"/>
         </w:rPr>
         <w:t xml:space="preserve"> </w:t>
       </w:r>
     </w:p>
     <w:p>
       <w:pPr>
-        <w:ind w:firstLine="709"/>
-        <w:rPr>
-          <w:rFonts w:cs="Times New Roman"/>
-          <w:color w:val="000000"/>
-          <w:szCs w:val="28"/>
-        </w:rPr>
-      </w:pPr>
-    </w:p>
-    <w:p>
-      <w:pPr>
-        <w:pStyle w:val="1"/>
-        <w:spacing w:before="0"/>
-        <w:rPr>
-          <w:rFonts w:cs="Times New Roman"/>
-          <w:b/>
-          <w:bCs/>
-          <w:color w:val="000000"/>
-          <w:szCs w:val="28"/>
-        </w:rPr>
-      </w:pPr>
-      <w:bookmarkStart w:id="2" w:name="_Toc84176360"/>
-      <w:r>
-        <w:rPr>
-          <w:rFonts w:cs="Times New Roman"/>
-          <w:b/>
-          <w:bCs/>
-          <w:color w:val="000000"/>
-          <w:szCs w:val="28"/>
-        </w:rPr>
-        <w:t>2 Ход лабораторной работы.</w:t>
-      </w:r>
-      <w:bookmarkEnd w:id="2"/>
-    </w:p>
-    <w:p>
-      <w:pPr>
-        <w:pStyle w:val="2"/>
-        <w:spacing w:before="0"/>
-        <w:ind w:firstLine="709"/>
-        <w:rPr>
-          <w:rFonts w:ascii="Times New Roman" w:hAnsi="Times New Roman" w:cs="Times New Roman"/>
-          <w:color w:val="auto"/>
-          <w:sz w:val="28"/>
-          <w:szCs w:val="28"/>
-        </w:rPr>
-      </w:pPr>
-      <w:bookmarkStart w:id="3" w:name="_Toc84176361"/>
-      <w:r>
-        <w:rPr>
-          <w:rFonts w:ascii="Times New Roman" w:hAnsi="Times New Roman" w:cs="Times New Roman"/>
-          <w:color w:val="auto"/>
-          <w:sz w:val="28"/>
-          <w:szCs w:val="28"/>
-        </w:rPr>
-        <w:t xml:space="preserve">2.1 </w:t>
-      </w:r>
-      <w:bookmarkEnd w:id="3"/>
-      <w:r>
-        <w:rPr>
-          <w:rFonts w:ascii="Times New Roman" w:hAnsi="Times New Roman" w:cs="Times New Roman"/>
-          <w:color w:val="auto"/>
-          <w:sz w:val="28"/>
-          <w:szCs w:val="28"/>
-        </w:rPr>
-        <w:t>Создание страницы определенной записи</w:t>
-      </w:r>
-    </w:p>
-    <w:p>
-      <w:r>
-        <w:tab/>
-      </w:r>
+        <w:rPr>
+          <w:lang w:val="en-US"/>
+        </w:rPr>
+      </w:pPr>
     </w:p>
     <w:p>
       <w:pPr>
@@ -1324,7 +1966,7 @@
           <w:szCs w:val="28"/>
         </w:rPr>
       </w:pPr>
-      <w:bookmarkStart w:id="4" w:name="_Toc84176362"/>
+      <w:bookmarkStart w:id="4" w:name="_Toc87350530"/>
       <w:r>
         <w:rPr>
           <w:rFonts w:ascii="Times New Roman" w:hAnsi="Times New Roman" w:cs="Times New Roman"/>
@@ -1333,14 +1975,1600 @@
         </w:rPr>
         <w:t xml:space="preserve">2.2 </w:t>
       </w:r>
+      <w:r>
+        <w:rPr>
+          <w:rFonts w:ascii="Times New Roman" w:hAnsi="Times New Roman" w:cs="Times New Roman"/>
+          <w:sz w:val="28"/>
+          <w:szCs w:val="28"/>
+        </w:rPr>
+        <w:t>Верстка обеих страниц в соответствии с макетом</w:t>
+      </w:r>
       <w:bookmarkEnd w:id="4"/>
-      <w:r>
-        <w:rPr>
-          <w:rFonts w:ascii="Times New Roman" w:hAnsi="Times New Roman" w:cs="Times New Roman"/>
-          <w:sz w:val="28"/>
-          <w:szCs w:val="28"/>
-        </w:rPr>
-        <w:t>Верстка обеих страниц в соответствии с макетом</w:t>
+    </w:p>
+    <w:p>
+      <w:pPr>
+        <w:ind w:firstLine="708"/>
+      </w:pPr>
+      <w:r>
+        <w:t>Затем, необходимо создать сделать верстку двух страниц сайта в соответствии с макетами, представленными в методических указаниях к лабораторной работе, то есть главной страницы, за которую отвечает файл «</w:t>
+      </w:r>
+      <w:r>
+        <w:rPr>
+          <w:lang w:val="en-US"/>
+        </w:rPr>
+        <w:t>archive</w:t>
+      </w:r>
+      <w:r>
+        <w:t>.</w:t>
+      </w:r>
+      <w:r>
+        <w:rPr>
+          <w:lang w:val="en-US"/>
+        </w:rPr>
+        <w:t>html</w:t>
+      </w:r>
+      <w:r>
+        <w:t>» и страницы с каждый отдельной статьей, за которую отвечает файл «</w:t>
+      </w:r>
+      <w:r>
+        <w:rPr>
+          <w:lang w:val="en-US"/>
+        </w:rPr>
+        <w:t>article</w:t>
+      </w:r>
+      <w:r>
+        <w:t>.</w:t>
+      </w:r>
+      <w:r>
+        <w:rPr>
+          <w:lang w:val="en-US"/>
+        </w:rPr>
+        <w:t>html</w:t>
+      </w:r>
+      <w:r>
+        <w:t>»</w:t>
+      </w:r>
+      <w:r>
+        <w:t xml:space="preserve">. </w:t>
+      </w:r>
+      <w:r>
+        <w:t>За стили отвечает файл «</w:t>
+      </w:r>
+      <w:r>
+        <w:rPr>
+          <w:lang w:val="en-US"/>
+        </w:rPr>
+        <w:t>article</w:t>
+      </w:r>
+      <w:r>
+        <w:t>.</w:t>
+      </w:r>
+      <w:proofErr w:type="spellStart"/>
+      <w:r>
+        <w:rPr>
+          <w:lang w:val="en-US"/>
+        </w:rPr>
+        <w:t>css</w:t>
+      </w:r>
+      <w:proofErr w:type="spellEnd"/>
+      <w:r>
+        <w:t>». На листингах 1-3 представлен программный код вышеуказанных файлов. На рисунках 1-2 представлены страницы сайта.</w:t>
+      </w:r>
+    </w:p>
+    <w:p>
+      <w:pPr>
+        <w:rPr>
+          <w:rFonts w:cs="Times New Roman"/>
+          <w:szCs w:val="28"/>
+        </w:rPr>
+      </w:pPr>
+      <w:r>
+        <w:tab/>
+        <w:t>Листинг 1 – Ф</w:t>
+      </w:r>
+      <w:r>
+        <w:t xml:space="preserve">айл </w:t>
+      </w:r>
+      <w:r>
+        <w:rPr>
+          <w:rFonts w:cs="Times New Roman"/>
+          <w:szCs w:val="28"/>
+        </w:rPr>
+        <w:t>«</w:t>
+      </w:r>
+      <w:r>
+        <w:rPr>
+          <w:rFonts w:cs="Times New Roman"/>
+          <w:szCs w:val="28"/>
+          <w:lang w:val="en-US"/>
+        </w:rPr>
+        <w:t>archive</w:t>
+      </w:r>
+      <w:r>
+        <w:rPr>
+          <w:rFonts w:cs="Times New Roman"/>
+          <w:szCs w:val="28"/>
+        </w:rPr>
+        <w:t>.</w:t>
+      </w:r>
+      <w:r>
+        <w:rPr>
+          <w:rFonts w:cs="Times New Roman"/>
+          <w:szCs w:val="28"/>
+          <w:lang w:val="en-US"/>
+        </w:rPr>
+        <w:t>html</w:t>
+      </w:r>
+      <w:r>
+        <w:rPr>
+          <w:rFonts w:cs="Times New Roman"/>
+          <w:szCs w:val="28"/>
+        </w:rPr>
+        <w:t>»</w:t>
+      </w:r>
+    </w:p>
+    <w:p>
+      <w:pPr>
+        <w:pStyle w:val="HTML"/>
+        <w:ind w:left="708"/>
+        <w:rPr>
+          <w:lang w:val="en-US"/>
+        </w:rPr>
+      </w:pPr>
+      <w:r>
+        <w:rPr>
+          <w:lang w:val="en-US"/>
+        </w:rPr>
+        <w:t>&lt;!DOCTYPE html&gt;</w:t>
+      </w:r>
+      <w:r>
+        <w:rPr>
+          <w:lang w:val="en-US"/>
+        </w:rPr>
+        <w:br/>
+        <w:t>&lt;html lang="</w:t>
+      </w:r>
+      <w:proofErr w:type="spellStart"/>
+      <w:r>
+        <w:rPr>
+          <w:lang w:val="en-US"/>
+        </w:rPr>
+        <w:t>en</w:t>
+      </w:r>
+      <w:proofErr w:type="spellEnd"/>
+      <w:r>
+        <w:rPr>
+          <w:lang w:val="en-US"/>
+        </w:rPr>
+        <w:t>"&gt;</w:t>
+      </w:r>
+      <w:r>
+        <w:rPr>
+          <w:lang w:val="en-US"/>
+        </w:rPr>
+        <w:br/>
+        <w:t>&lt;head&gt;</w:t>
+      </w:r>
+      <w:r>
+        <w:rPr>
+          <w:lang w:val="en-US"/>
+        </w:rPr>
+        <w:br/>
+        <w:t xml:space="preserve">    &lt;meta charset="UTF-8"&gt;</w:t>
+      </w:r>
+      <w:r>
+        <w:rPr>
+          <w:lang w:val="en-US"/>
+        </w:rPr>
+        <w:br/>
+        <w:t xml:space="preserve">    &lt;title&gt;</w:t>
+      </w:r>
+      <w:r>
+        <w:t>Архив</w:t>
+      </w:r>
+      <w:r>
+        <w:rPr>
+          <w:lang w:val="en-US"/>
+        </w:rPr>
+        <w:t xml:space="preserve"> </w:t>
+      </w:r>
+      <w:r>
+        <w:t>статей</w:t>
+      </w:r>
+      <w:r>
+        <w:rPr>
+          <w:lang w:val="en-US"/>
+        </w:rPr>
+        <w:t>&lt;/title&gt;</w:t>
+      </w:r>
+      <w:r>
+        <w:rPr>
+          <w:lang w:val="en-US"/>
+        </w:rPr>
+        <w:br/>
+        <w:t xml:space="preserve">    &lt;link </w:t>
+      </w:r>
+      <w:proofErr w:type="spellStart"/>
+      <w:r>
+        <w:rPr>
+          <w:lang w:val="en-US"/>
+        </w:rPr>
+        <w:t>rel</w:t>
+      </w:r>
+      <w:proofErr w:type="spellEnd"/>
+      <w:r>
+        <w:rPr>
+          <w:lang w:val="en-US"/>
+        </w:rPr>
+        <w:t xml:space="preserve">="stylesheet" </w:t>
+      </w:r>
+      <w:proofErr w:type="spellStart"/>
+      <w:r>
+        <w:rPr>
+          <w:lang w:val="en-US"/>
+        </w:rPr>
+        <w:t>href</w:t>
+      </w:r>
+      <w:proofErr w:type="spellEnd"/>
+      <w:r>
+        <w:rPr>
+          <w:lang w:val="en-US"/>
+        </w:rPr>
+        <w:t>="{{ STATIC_URL }}/static/article.css"&gt;</w:t>
+      </w:r>
+      <w:r>
+        <w:rPr>
+          <w:lang w:val="en-US"/>
+        </w:rPr>
+        <w:br/>
+        <w:t>&lt;/head&gt;</w:t>
+      </w:r>
+      <w:r>
+        <w:rPr>
+          <w:lang w:val="en-US"/>
+        </w:rPr>
+        <w:br/>
+        <w:t>&lt;body&gt;</w:t>
+      </w:r>
+      <w:r>
+        <w:rPr>
+          <w:lang w:val="en-US"/>
+        </w:rPr>
+        <w:br/>
+        <w:t xml:space="preserve">    &lt;div class="header"&gt;</w:t>
+      </w:r>
+      <w:r>
+        <w:rPr>
+          <w:lang w:val="en-US"/>
+        </w:rPr>
+        <w:br/>
+        <w:t xml:space="preserve">       &lt;</w:t>
+      </w:r>
+      <w:proofErr w:type="spellStart"/>
+      <w:r>
+        <w:rPr>
+          <w:lang w:val="en-US"/>
+        </w:rPr>
+        <w:t>img</w:t>
+      </w:r>
+      <w:proofErr w:type="spellEnd"/>
+      <w:r>
+        <w:rPr>
+          <w:lang w:val="en-US"/>
+        </w:rPr>
+        <w:t xml:space="preserve"> </w:t>
+      </w:r>
+      <w:proofErr w:type="spellStart"/>
+      <w:r>
+        <w:rPr>
+          <w:lang w:val="en-US"/>
+        </w:rPr>
+        <w:t>src</w:t>
+      </w:r>
+      <w:proofErr w:type="spellEnd"/>
+      <w:r>
+        <w:rPr>
+          <w:lang w:val="en-US"/>
+        </w:rPr>
+        <w:t>="{{ STATIC_URL }}/static/</w:t>
+      </w:r>
+      <w:proofErr w:type="spellStart"/>
+      <w:r>
+        <w:rPr>
+          <w:lang w:val="en-US"/>
+        </w:rPr>
+        <w:t>img</w:t>
+      </w:r>
+      <w:proofErr w:type="spellEnd"/>
+      <w:r>
+        <w:rPr>
+          <w:lang w:val="en-US"/>
+        </w:rPr>
+        <w:t>/amogus.png"/&gt;</w:t>
+      </w:r>
+      <w:r>
+        <w:rPr>
+          <w:lang w:val="en-US"/>
+        </w:rPr>
+        <w:br/>
+        <w:t xml:space="preserve">    &lt;/div&gt;</w:t>
+      </w:r>
+      <w:r>
+        <w:rPr>
+          <w:lang w:val="en-US"/>
+        </w:rPr>
+        <w:br/>
+        <w:t xml:space="preserve">    &lt;div class="archive"&gt;</w:t>
+      </w:r>
+      <w:r>
+        <w:rPr>
+          <w:lang w:val="en-US"/>
+        </w:rPr>
+        <w:br/>
+        <w:t xml:space="preserve">    {% for post in posts %}</w:t>
+      </w:r>
+      <w:r>
+        <w:rPr>
+          <w:lang w:val="en-US"/>
+        </w:rPr>
+        <w:br/>
+        <w:t xml:space="preserve">        &lt;div class="one-post"&gt;</w:t>
+      </w:r>
+      <w:r>
+        <w:rPr>
+          <w:lang w:val="en-US"/>
+        </w:rPr>
+        <w:br/>
+        <w:t xml:space="preserve">            &lt;h2 class="post-title"&gt;&lt;a href="http://127.0.0.1:8000/article/{{post.id}}"&gt;{{post.title}}&lt;/a&gt;&lt;/h2&gt;</w:t>
+      </w:r>
+      <w:r>
+        <w:rPr>
+          <w:lang w:val="en-US"/>
+        </w:rPr>
+        <w:br/>
+        <w:t xml:space="preserve">            &lt;div class="article-info"&gt;</w:t>
+      </w:r>
+      <w:r>
+        <w:rPr>
+          <w:lang w:val="en-US"/>
+        </w:rPr>
+        <w:br/>
+        <w:t xml:space="preserve">            &lt;div class="article-author"&gt;{{ </w:t>
+      </w:r>
+      <w:proofErr w:type="spellStart"/>
+      <w:r>
+        <w:rPr>
+          <w:lang w:val="en-US"/>
+        </w:rPr>
+        <w:t>post.author.username</w:t>
+      </w:r>
+      <w:proofErr w:type="spellEnd"/>
+      <w:r>
+        <w:rPr>
+          <w:lang w:val="en-US"/>
+        </w:rPr>
+        <w:t xml:space="preserve"> }}&lt;/div&gt;</w:t>
+      </w:r>
+      <w:r>
+        <w:rPr>
+          <w:lang w:val="en-US"/>
+        </w:rPr>
+        <w:br/>
+        <w:t xml:space="preserve">            &lt;div class="article-created-date"&gt;{{ </w:t>
+      </w:r>
+      <w:proofErr w:type="spellStart"/>
+      <w:r>
+        <w:rPr>
+          <w:lang w:val="en-US"/>
+        </w:rPr>
+        <w:t>post.created_date</w:t>
+      </w:r>
+      <w:proofErr w:type="spellEnd"/>
+      <w:r>
+        <w:rPr>
+          <w:lang w:val="en-US"/>
+        </w:rPr>
+        <w:t xml:space="preserve"> }}&lt;/div&gt;</w:t>
+      </w:r>
+      <w:r>
+        <w:rPr>
+          <w:lang w:val="en-US"/>
+        </w:rPr>
+        <w:br/>
+      </w:r>
+      <w:r>
+        <w:rPr>
+          <w:lang w:val="en-US"/>
+        </w:rPr>
+        <w:lastRenderedPageBreak/>
+        <w:t xml:space="preserve">            &lt;p class="article-text"&gt;{{ </w:t>
+      </w:r>
+      <w:proofErr w:type="spellStart"/>
+      <w:r>
+        <w:rPr>
+          <w:lang w:val="en-US"/>
+        </w:rPr>
+        <w:t>post.get_excerpt</w:t>
+      </w:r>
+      <w:proofErr w:type="spellEnd"/>
+      <w:r>
+        <w:rPr>
+          <w:lang w:val="en-US"/>
+        </w:rPr>
+        <w:t xml:space="preserve"> }}&lt;/p&gt;</w:t>
+      </w:r>
+      <w:r>
+        <w:rPr>
+          <w:lang w:val="en-US"/>
+        </w:rPr>
+        <w:br/>
+        <w:t xml:space="preserve">            &lt;/div&gt;</w:t>
+      </w:r>
+      <w:r>
+        <w:rPr>
+          <w:lang w:val="en-US"/>
+        </w:rPr>
+        <w:br/>
+        <w:t xml:space="preserve">        &lt;/div&gt;</w:t>
+      </w:r>
+      <w:r>
+        <w:rPr>
+          <w:lang w:val="en-US"/>
+        </w:rPr>
+        <w:br/>
+        <w:t xml:space="preserve">    {% </w:t>
+      </w:r>
+      <w:proofErr w:type="spellStart"/>
+      <w:r>
+        <w:rPr>
+          <w:lang w:val="en-US"/>
+        </w:rPr>
+        <w:t>endfor</w:t>
+      </w:r>
+      <w:proofErr w:type="spellEnd"/>
+      <w:r>
+        <w:rPr>
+          <w:lang w:val="en-US"/>
+        </w:rPr>
+        <w:t xml:space="preserve"> %}</w:t>
+      </w:r>
+      <w:r>
+        <w:rPr>
+          <w:lang w:val="en-US"/>
+        </w:rPr>
+        <w:br/>
+        <w:t xml:space="preserve">    &lt;/div&gt;</w:t>
+      </w:r>
+      <w:r>
+        <w:rPr>
+          <w:lang w:val="en-US"/>
+        </w:rPr>
+        <w:br/>
+        <w:t>&lt;/body&gt;</w:t>
+      </w:r>
+      <w:r>
+        <w:rPr>
+          <w:lang w:val="en-US"/>
+        </w:rPr>
+        <w:br/>
+        <w:t>&lt;/html&gt;</w:t>
+      </w:r>
+    </w:p>
+    <w:p>
+      <w:pPr>
+        <w:rPr>
+          <w:rFonts w:cs="Times New Roman"/>
+          <w:szCs w:val="28"/>
+          <w:lang w:val="en-US"/>
+        </w:rPr>
+      </w:pPr>
+    </w:p>
+    <w:p>
+      <w:pPr>
+        <w:ind w:firstLine="708"/>
+        <w:rPr>
+          <w:rFonts w:cs="Times New Roman"/>
+          <w:szCs w:val="28"/>
+        </w:rPr>
+      </w:pPr>
+      <w:r>
+        <w:t xml:space="preserve">Листинг </w:t>
+      </w:r>
+      <w:r>
+        <w:t>2</w:t>
+      </w:r>
+      <w:r>
+        <w:t xml:space="preserve"> – Файл </w:t>
+      </w:r>
+      <w:r>
+        <w:rPr>
+          <w:rFonts w:cs="Times New Roman"/>
+          <w:szCs w:val="28"/>
+        </w:rPr>
+        <w:t>«</w:t>
+      </w:r>
+      <w:r>
+        <w:rPr>
+          <w:rFonts w:cs="Times New Roman"/>
+          <w:szCs w:val="28"/>
+          <w:lang w:val="en-US"/>
+        </w:rPr>
+        <w:t>article</w:t>
+      </w:r>
+      <w:r>
+        <w:rPr>
+          <w:rFonts w:cs="Times New Roman"/>
+          <w:szCs w:val="28"/>
+        </w:rPr>
+        <w:t>.</w:t>
+      </w:r>
+      <w:r>
+        <w:rPr>
+          <w:rFonts w:cs="Times New Roman"/>
+          <w:szCs w:val="28"/>
+          <w:lang w:val="en-US"/>
+        </w:rPr>
+        <w:t>html</w:t>
+      </w:r>
+      <w:r>
+        <w:rPr>
+          <w:rFonts w:cs="Times New Roman"/>
+          <w:szCs w:val="28"/>
+        </w:rPr>
+        <w:t>»</w:t>
+      </w:r>
+    </w:p>
+    <w:p>
+      <w:pPr>
+        <w:pStyle w:val="HTML"/>
+        <w:ind w:left="708"/>
+        <w:rPr>
+          <w:lang w:val="en-US"/>
+        </w:rPr>
+      </w:pPr>
+      <w:r>
+        <w:rPr>
+          <w:lang w:val="en-US"/>
+        </w:rPr>
+        <w:t>&lt;!DOCTYPE html&gt;</w:t>
+      </w:r>
+      <w:r>
+        <w:rPr>
+          <w:lang w:val="en-US"/>
+        </w:rPr>
+        <w:br/>
+        <w:t>&lt;html lang = "</w:t>
+      </w:r>
+      <w:proofErr w:type="spellStart"/>
+      <w:r>
+        <w:rPr>
+          <w:lang w:val="en-US"/>
+        </w:rPr>
+        <w:t>en</w:t>
+      </w:r>
+      <w:proofErr w:type="spellEnd"/>
+      <w:r>
+        <w:rPr>
+          <w:lang w:val="en-US"/>
+        </w:rPr>
+        <w:t>"&gt;</w:t>
+      </w:r>
+      <w:r>
+        <w:rPr>
+          <w:lang w:val="en-US"/>
+        </w:rPr>
+        <w:br/>
+        <w:t xml:space="preserve">  &lt;head&gt;</w:t>
+      </w:r>
+      <w:r>
+        <w:rPr>
+          <w:lang w:val="en-US"/>
+        </w:rPr>
+        <w:br/>
+        <w:t xml:space="preserve">    &lt;title&gt;{{</w:t>
+      </w:r>
+      <w:proofErr w:type="spellStart"/>
+      <w:r>
+        <w:rPr>
+          <w:lang w:val="en-US"/>
+        </w:rPr>
+        <w:t>post.title</w:t>
+      </w:r>
+      <w:proofErr w:type="spellEnd"/>
+      <w:r>
+        <w:rPr>
+          <w:lang w:val="en-US"/>
+        </w:rPr>
+        <w:t>}}&lt;/title&gt;</w:t>
+      </w:r>
+      <w:r>
+        <w:rPr>
+          <w:lang w:val="en-US"/>
+        </w:rPr>
+        <w:br/>
+        <w:t xml:space="preserve">     &lt;link </w:t>
+      </w:r>
+      <w:proofErr w:type="spellStart"/>
+      <w:r>
+        <w:rPr>
+          <w:lang w:val="en-US"/>
+        </w:rPr>
+        <w:t>rel</w:t>
+      </w:r>
+      <w:proofErr w:type="spellEnd"/>
+      <w:r>
+        <w:rPr>
+          <w:lang w:val="en-US"/>
+        </w:rPr>
+        <w:t xml:space="preserve">="stylesheet" </w:t>
+      </w:r>
+      <w:proofErr w:type="spellStart"/>
+      <w:r>
+        <w:rPr>
+          <w:lang w:val="en-US"/>
+        </w:rPr>
+        <w:t>href</w:t>
+      </w:r>
+      <w:proofErr w:type="spellEnd"/>
+      <w:r>
+        <w:rPr>
+          <w:lang w:val="en-US"/>
+        </w:rPr>
+        <w:t>="{{ STATIC_URL }}/static/article.css"&gt;</w:t>
+      </w:r>
+      <w:r>
+        <w:rPr>
+          <w:lang w:val="en-US"/>
+        </w:rPr>
+        <w:br/>
+        <w:t xml:space="preserve">  &lt;/head&gt;</w:t>
+      </w:r>
+      <w:r>
+        <w:rPr>
+          <w:lang w:val="en-US"/>
+        </w:rPr>
+        <w:br/>
+        <w:t xml:space="preserve">  &lt;body&gt;</w:t>
+      </w:r>
+      <w:r>
+        <w:rPr>
+          <w:lang w:val="en-US"/>
+        </w:rPr>
+        <w:br/>
+        <w:t xml:space="preserve">      &lt;div class="archive"&gt;</w:t>
+      </w:r>
+      <w:r>
+        <w:rPr>
+          <w:lang w:val="en-US"/>
+        </w:rPr>
+        <w:br/>
+        <w:t xml:space="preserve">          &lt;div class="article-border"&gt;</w:t>
+      </w:r>
+      <w:r>
+        <w:rPr>
+          <w:lang w:val="en-US"/>
+        </w:rPr>
+        <w:br/>
+        <w:t xml:space="preserve">        &lt;p&gt;</w:t>
+      </w:r>
+      <w:r>
+        <w:rPr>
+          <w:lang w:val="en-US"/>
+        </w:rPr>
+        <w:br/>
+        <w:t xml:space="preserve">          &lt;div class="archive-header"&gt;</w:t>
+      </w:r>
+      <w:r>
+        <w:rPr>
+          <w:lang w:val="en-US"/>
+        </w:rPr>
+        <w:br/>
+        <w:t xml:space="preserve">                  &lt;</w:t>
+      </w:r>
+      <w:proofErr w:type="spellStart"/>
+      <w:r>
+        <w:rPr>
+          <w:lang w:val="en-US"/>
+        </w:rPr>
+        <w:t>img</w:t>
+      </w:r>
+      <w:proofErr w:type="spellEnd"/>
+      <w:r>
+        <w:rPr>
+          <w:lang w:val="en-US"/>
+        </w:rPr>
+        <w:t xml:space="preserve"> class="article-image" </w:t>
+      </w:r>
+      <w:proofErr w:type="spellStart"/>
+      <w:r>
+        <w:rPr>
+          <w:lang w:val="en-US"/>
+        </w:rPr>
+        <w:t>src</w:t>
+      </w:r>
+      <w:proofErr w:type="spellEnd"/>
+      <w:r>
+        <w:rPr>
+          <w:lang w:val="en-US"/>
+        </w:rPr>
+        <w:t>="{{ STATIC_URL }}/static/</w:t>
+      </w:r>
+      <w:proofErr w:type="spellStart"/>
+      <w:r>
+        <w:rPr>
+          <w:lang w:val="en-US"/>
+        </w:rPr>
+        <w:t>img</w:t>
+      </w:r>
+      <w:proofErr w:type="spellEnd"/>
+      <w:r>
+        <w:rPr>
+          <w:lang w:val="en-US"/>
+        </w:rPr>
+        <w:t>/amogus.png"/&gt;</w:t>
+      </w:r>
+      <w:r>
+        <w:rPr>
+          <w:lang w:val="en-US"/>
+        </w:rPr>
+        <w:br/>
+        <w:t xml:space="preserve">          &lt;/div&gt;</w:t>
+      </w:r>
+      <w:r>
+        <w:rPr>
+          <w:lang w:val="en-US"/>
+        </w:rPr>
+        <w:br/>
+        <w:t xml:space="preserve">          &lt;a class="link" </w:t>
+      </w:r>
+      <w:proofErr w:type="spellStart"/>
+      <w:r>
+        <w:rPr>
+          <w:lang w:val="en-US"/>
+        </w:rPr>
+        <w:t>href</w:t>
+      </w:r>
+      <w:proofErr w:type="spellEnd"/>
+      <w:r>
+        <w:rPr>
+          <w:lang w:val="en-US"/>
+        </w:rPr>
+        <w:t>="http://127.0.0.1:8000"&gt;</w:t>
+      </w:r>
+      <w:r>
+        <w:t>Все</w:t>
+      </w:r>
+      <w:r>
+        <w:rPr>
+          <w:lang w:val="en-US"/>
+        </w:rPr>
+        <w:t xml:space="preserve"> </w:t>
+      </w:r>
+      <w:r>
+        <w:t>статьи</w:t>
+      </w:r>
+      <w:r>
+        <w:rPr>
+          <w:lang w:val="en-US"/>
+        </w:rPr>
+        <w:t>&lt;/a&gt;</w:t>
+      </w:r>
+      <w:r>
+        <w:rPr>
+          <w:lang w:val="en-US"/>
+        </w:rPr>
+        <w:br/>
+        <w:t xml:space="preserve">        &lt;/p&gt;</w:t>
+      </w:r>
+      <w:r>
+        <w:rPr>
+          <w:lang w:val="en-US"/>
+        </w:rPr>
+        <w:br/>
+        <w:t xml:space="preserve">      &lt;/div&gt;</w:t>
+      </w:r>
+      <w:r>
+        <w:rPr>
+          <w:lang w:val="en-US"/>
+        </w:rPr>
+        <w:br/>
+        <w:t xml:space="preserve">          &lt;div class="post"&gt;</w:t>
+      </w:r>
+      <w:r>
+        <w:rPr>
+          <w:lang w:val="en-US"/>
+        </w:rPr>
+        <w:br/>
+        <w:t xml:space="preserve">        &lt;h1 class="post-title"&gt;{{</w:t>
+      </w:r>
+      <w:proofErr w:type="spellStart"/>
+      <w:r>
+        <w:rPr>
+          <w:lang w:val="en-US"/>
+        </w:rPr>
+        <w:t>post.title</w:t>
+      </w:r>
+      <w:proofErr w:type="spellEnd"/>
+      <w:r>
+        <w:rPr>
+          <w:lang w:val="en-US"/>
+        </w:rPr>
+        <w:t>}}&lt;/h1&gt;</w:t>
+      </w:r>
+      <w:r>
+        <w:rPr>
+          <w:lang w:val="en-US"/>
+        </w:rPr>
+        <w:br/>
+        <w:t xml:space="preserve">        &lt;div class="article-info"&gt;</w:t>
+      </w:r>
+      <w:r>
+        <w:rPr>
+          <w:lang w:val="en-US"/>
+        </w:rPr>
+        <w:br/>
+        <w:t xml:space="preserve">          &lt;h2&gt;</w:t>
+      </w:r>
+      <w:r>
+        <w:rPr>
+          <w:lang w:val="en-US"/>
+        </w:rPr>
+        <w:br/>
+        <w:t xml:space="preserve">            &lt;div class="article-author"&gt;{{</w:t>
+      </w:r>
+      <w:proofErr w:type="spellStart"/>
+      <w:r>
+        <w:rPr>
+          <w:lang w:val="en-US"/>
+        </w:rPr>
+        <w:t>post.author.username</w:t>
+      </w:r>
+      <w:proofErr w:type="spellEnd"/>
+      <w:r>
+        <w:rPr>
+          <w:lang w:val="en-US"/>
+        </w:rPr>
+        <w:t>}}&lt;/div&gt;</w:t>
+      </w:r>
+      <w:r>
+        <w:rPr>
+          <w:lang w:val="en-US"/>
+        </w:rPr>
+        <w:br/>
+        <w:t xml:space="preserve">          &lt;/h2&gt;</w:t>
+      </w:r>
+      <w:r>
+        <w:rPr>
+          <w:lang w:val="en-US"/>
+        </w:rPr>
+        <w:br/>
+        <w:t xml:space="preserve">          &lt;div class="article-created-data"&gt;{{</w:t>
+      </w:r>
+      <w:proofErr w:type="spellStart"/>
+      <w:r>
+        <w:rPr>
+          <w:lang w:val="en-US"/>
+        </w:rPr>
+        <w:t>post.created_date</w:t>
+      </w:r>
+      <w:proofErr w:type="spellEnd"/>
+      <w:r>
+        <w:rPr>
+          <w:lang w:val="en-US"/>
+        </w:rPr>
+        <w:t>}}&lt;/div&gt;</w:t>
+      </w:r>
+      <w:r>
+        <w:rPr>
+          <w:lang w:val="en-US"/>
+        </w:rPr>
+        <w:br/>
+        <w:t xml:space="preserve">            &lt;p class="article-text"&gt;{{ </w:t>
+      </w:r>
+      <w:proofErr w:type="spellStart"/>
+      <w:r>
+        <w:rPr>
+          <w:lang w:val="en-US"/>
+        </w:rPr>
+        <w:t>post.text</w:t>
+      </w:r>
+      <w:proofErr w:type="spellEnd"/>
+      <w:r>
+        <w:rPr>
+          <w:lang w:val="en-US"/>
+        </w:rPr>
+        <w:t xml:space="preserve"> }}&lt;/p&gt;</w:t>
+      </w:r>
+      <w:r>
+        <w:rPr>
+          <w:lang w:val="en-US"/>
+        </w:rPr>
+        <w:br/>
+        <w:t xml:space="preserve">        &lt;/div&gt;</w:t>
+      </w:r>
+      <w:r>
+        <w:rPr>
+          <w:lang w:val="en-US"/>
+        </w:rPr>
+        <w:br/>
+        <w:t xml:space="preserve">      &lt;/div&gt;</w:t>
+      </w:r>
+      <w:r>
+        <w:rPr>
+          <w:lang w:val="en-US"/>
+        </w:rPr>
+        <w:br/>
+        <w:t xml:space="preserve">      &lt;/div&gt;</w:t>
+      </w:r>
+      <w:r>
+        <w:rPr>
+          <w:lang w:val="en-US"/>
+        </w:rPr>
+        <w:br/>
+        <w:t xml:space="preserve">  &lt;/body&gt;</w:t>
+      </w:r>
+      <w:r>
+        <w:rPr>
+          <w:lang w:val="en-US"/>
+        </w:rPr>
+        <w:br/>
+        <w:t>&lt;/html&gt;</w:t>
+      </w:r>
+    </w:p>
+    <w:p>
+      <w:pPr>
+        <w:ind w:firstLine="708"/>
+        <w:rPr>
+          <w:rFonts w:cs="Times New Roman"/>
+          <w:szCs w:val="28"/>
+          <w:lang w:val="en-US"/>
+        </w:rPr>
+      </w:pPr>
+    </w:p>
+    <w:p>
+      <w:pPr>
+        <w:ind w:firstLine="708"/>
+        <w:rPr>
+          <w:rFonts w:cs="Times New Roman"/>
+          <w:szCs w:val="28"/>
+        </w:rPr>
+      </w:pPr>
+      <w:r>
+        <w:t xml:space="preserve">Листинг </w:t>
+      </w:r>
+      <w:r>
+        <w:t>3</w:t>
+      </w:r>
+      <w:r>
+        <w:t xml:space="preserve"> – Файл </w:t>
+      </w:r>
+      <w:r>
+        <w:rPr>
+          <w:rFonts w:cs="Times New Roman"/>
+          <w:szCs w:val="28"/>
+        </w:rPr>
+        <w:t>«</w:t>
+      </w:r>
+      <w:r>
+        <w:rPr>
+          <w:rFonts w:cs="Times New Roman"/>
+          <w:szCs w:val="28"/>
+          <w:lang w:val="en-US"/>
+        </w:rPr>
+        <w:t>article</w:t>
+      </w:r>
+      <w:r>
+        <w:rPr>
+          <w:rFonts w:cs="Times New Roman"/>
+          <w:szCs w:val="28"/>
+        </w:rPr>
+        <w:t>.</w:t>
+      </w:r>
+      <w:proofErr w:type="spellStart"/>
+      <w:r>
+        <w:rPr>
+          <w:rFonts w:cs="Times New Roman"/>
+          <w:szCs w:val="28"/>
+          <w:lang w:val="en-US"/>
+        </w:rPr>
+        <w:t>css</w:t>
+      </w:r>
+      <w:proofErr w:type="spellEnd"/>
+      <w:r>
+        <w:rPr>
+          <w:rFonts w:cs="Times New Roman"/>
+          <w:szCs w:val="28"/>
+        </w:rPr>
+        <w:t>»</w:t>
+      </w:r>
+    </w:p>
+    <w:p>
+      <w:pPr>
+        <w:pStyle w:val="HTML"/>
+        <w:ind w:left="708"/>
+        <w:rPr>
+          <w:lang w:val="en-US"/>
+        </w:rPr>
+      </w:pPr>
+      <w:r>
+        <w:rPr>
+          <w:lang w:val="en-US"/>
+        </w:rPr>
+        <w:t>body{</w:t>
+      </w:r>
+      <w:r>
+        <w:rPr>
+          <w:lang w:val="en-US"/>
+        </w:rPr>
+        <w:br/>
+        <w:t xml:space="preserve">    background: #1abc9c;</w:t>
+      </w:r>
+      <w:r>
+        <w:rPr>
+          <w:lang w:val="en-US"/>
+        </w:rPr>
+        <w:br/>
+        <w:t xml:space="preserve">    font-family: Tahoma, Arial, sans-serif;</w:t>
+      </w:r>
+      <w:r>
+        <w:rPr>
+          <w:lang w:val="en-US"/>
+        </w:rPr>
+        <w:br/>
+        <w:t xml:space="preserve">    color: #ffffff</w:t>
+      </w:r>
+      <w:r>
+        <w:rPr>
+          <w:lang w:val="en-US"/>
+        </w:rPr>
+        <w:br/>
+        <w:t>}</w:t>
+      </w:r>
+      <w:r>
+        <w:rPr>
+          <w:lang w:val="en-US"/>
+        </w:rPr>
+        <w:br/>
+      </w:r>
+      <w:r>
+        <w:rPr>
+          <w:lang w:val="en-US"/>
+        </w:rPr>
+        <w:br/>
+      </w:r>
+      <w:proofErr w:type="spellStart"/>
+      <w:r>
+        <w:rPr>
+          <w:lang w:val="en-US"/>
+        </w:rPr>
+        <w:t>img</w:t>
+      </w:r>
+      <w:proofErr w:type="spellEnd"/>
+      <w:r>
+        <w:rPr>
+          <w:lang w:val="en-US"/>
+        </w:rPr>
+        <w:t xml:space="preserve"> {</w:t>
+      </w:r>
+      <w:r>
+        <w:rPr>
+          <w:lang w:val="en-US"/>
+        </w:rPr>
+        <w:br/>
+        <w:t xml:space="preserve">    display: block;</w:t>
+      </w:r>
+      <w:r>
+        <w:rPr>
+          <w:lang w:val="en-US"/>
+        </w:rPr>
+        <w:br/>
+        <w:t xml:space="preserve">    width: 318px;</w:t>
+      </w:r>
+      <w:r>
+        <w:rPr>
+          <w:lang w:val="en-US"/>
+        </w:rPr>
+        <w:br/>
+        <w:t xml:space="preserve">    margin-left: auto;</w:t>
+      </w:r>
+      <w:r>
+        <w:rPr>
+          <w:lang w:val="en-US"/>
+        </w:rPr>
+        <w:br/>
+        <w:t xml:space="preserve">    margin-right: auto;</w:t>
+      </w:r>
+      <w:r>
+        <w:rPr>
+          <w:lang w:val="en-US"/>
+        </w:rPr>
+        <w:br/>
+        <w:t>}</w:t>
+      </w:r>
+      <w:r>
+        <w:rPr>
+          <w:lang w:val="en-US"/>
+        </w:rPr>
+        <w:br/>
+      </w:r>
+      <w:r>
+        <w:rPr>
+          <w:lang w:val="en-US"/>
+        </w:rPr>
+        <w:br/>
+        <w:t>.archive {</w:t>
+      </w:r>
+      <w:r>
+        <w:rPr>
+          <w:lang w:val="en-US"/>
+        </w:rPr>
+        <w:br/>
+        <w:t xml:space="preserve">    width: 960px;</w:t>
+      </w:r>
+      <w:r>
+        <w:rPr>
+          <w:lang w:val="en-US"/>
+        </w:rPr>
+        <w:br/>
+        <w:t xml:space="preserve">    margin-left: auto;</w:t>
+      </w:r>
+      <w:r>
+        <w:rPr>
+          <w:lang w:val="en-US"/>
+        </w:rPr>
+        <w:br/>
+        <w:t xml:space="preserve">    margin-right: auto;</w:t>
+      </w:r>
+      <w:r>
+        <w:rPr>
+          <w:lang w:val="en-US"/>
+        </w:rPr>
+        <w:br/>
+      </w:r>
+      <w:r>
+        <w:rPr>
+          <w:lang w:val="en-US"/>
+        </w:rPr>
+        <w:lastRenderedPageBreak/>
+        <w:t>}</w:t>
+      </w:r>
+      <w:r>
+        <w:rPr>
+          <w:lang w:val="en-US"/>
+        </w:rPr>
+        <w:br/>
+      </w:r>
+      <w:r>
+        <w:rPr>
+          <w:lang w:val="en-US"/>
+        </w:rPr>
+        <w:br/>
+        <w:t>.post-title a {</w:t>
+      </w:r>
+      <w:r>
+        <w:rPr>
+          <w:lang w:val="en-US"/>
+        </w:rPr>
+        <w:br/>
+        <w:t xml:space="preserve">    color: #ffffff;</w:t>
+      </w:r>
+      <w:r>
+        <w:rPr>
+          <w:lang w:val="en-US"/>
+        </w:rPr>
+        <w:br/>
+        <w:t>}</w:t>
+      </w:r>
+      <w:r>
+        <w:rPr>
+          <w:lang w:val="en-US"/>
+        </w:rPr>
+        <w:br/>
+      </w:r>
+      <w:r>
+        <w:rPr>
+          <w:lang w:val="en-US"/>
+        </w:rPr>
+        <w:br/>
+        <w:t>.article-author {</w:t>
+      </w:r>
+      <w:r>
+        <w:rPr>
+          <w:lang w:val="en-US"/>
+        </w:rPr>
+        <w:br/>
+        <w:t xml:space="preserve">    width: 50%;</w:t>
+      </w:r>
+      <w:r>
+        <w:rPr>
+          <w:lang w:val="en-US"/>
+        </w:rPr>
+        <w:br/>
+        <w:t xml:space="preserve">    float: left;</w:t>
+      </w:r>
+      <w:r>
+        <w:rPr>
+          <w:lang w:val="en-US"/>
+        </w:rPr>
+        <w:br/>
+        <w:t>}</w:t>
+      </w:r>
+      <w:r>
+        <w:rPr>
+          <w:lang w:val="en-US"/>
+        </w:rPr>
+        <w:br/>
+      </w:r>
+      <w:r>
+        <w:rPr>
+          <w:lang w:val="en-US"/>
+        </w:rPr>
+        <w:br/>
+        <w:t>.article-created-date {</w:t>
+      </w:r>
+      <w:r>
+        <w:rPr>
+          <w:lang w:val="en-US"/>
+        </w:rPr>
+        <w:br/>
+        <w:t xml:space="preserve">    text-align: right;</w:t>
+      </w:r>
+      <w:r>
+        <w:rPr>
+          <w:lang w:val="en-US"/>
+        </w:rPr>
+        <w:br/>
+        <w:t>}</w:t>
+      </w:r>
+      <w:r>
+        <w:rPr>
+          <w:lang w:val="en-US"/>
+        </w:rPr>
+        <w:br/>
+      </w:r>
+      <w:r>
+        <w:rPr>
+          <w:lang w:val="en-US"/>
+        </w:rPr>
+        <w:br/>
+        <w:t>.article-image{</w:t>
+      </w:r>
+      <w:r>
+        <w:rPr>
+          <w:lang w:val="en-US"/>
+        </w:rPr>
+        <w:br/>
+        <w:t xml:space="preserve">    display: block;</w:t>
+      </w:r>
+      <w:r>
+        <w:rPr>
+          <w:lang w:val="en-US"/>
+        </w:rPr>
+        <w:br/>
+        <w:t xml:space="preserve">    width: 318px;</w:t>
+      </w:r>
+      <w:r>
+        <w:rPr>
+          <w:lang w:val="en-US"/>
+        </w:rPr>
+        <w:br/>
+        <w:t xml:space="preserve">    margin-left: 0;</w:t>
+      </w:r>
+      <w:r>
+        <w:rPr>
+          <w:lang w:val="en-US"/>
+        </w:rPr>
+        <w:br/>
+        <w:t>}</w:t>
+      </w:r>
+      <w:r>
+        <w:rPr>
+          <w:lang w:val="en-US"/>
+        </w:rPr>
+        <w:br/>
+      </w:r>
+      <w:r>
+        <w:rPr>
+          <w:lang w:val="en-US"/>
+        </w:rPr>
+        <w:br/>
+        <w:t>.link {</w:t>
+      </w:r>
+      <w:r>
+        <w:rPr>
+          <w:lang w:val="en-US"/>
+        </w:rPr>
+        <w:br/>
+        <w:t xml:space="preserve">    color: white;</w:t>
+      </w:r>
+      <w:r>
+        <w:rPr>
+          <w:lang w:val="en-US"/>
+        </w:rPr>
+        <w:br/>
+        <w:t xml:space="preserve">    font-weight: bold;</w:t>
+      </w:r>
+      <w:r>
+        <w:rPr>
+          <w:lang w:val="en-US"/>
+        </w:rPr>
+        <w:br/>
+        <w:t xml:space="preserve">    position: absolute;</w:t>
+      </w:r>
+      <w:r>
+        <w:rPr>
+          <w:lang w:val="en-US"/>
+        </w:rPr>
+        <w:br/>
+        <w:t xml:space="preserve">    right: 470px;</w:t>
+      </w:r>
+      <w:r>
+        <w:rPr>
+          <w:lang w:val="en-US"/>
+        </w:rPr>
+        <w:br/>
+        <w:t xml:space="preserve">    top: 180px;</w:t>
+      </w:r>
+      <w:r>
+        <w:rPr>
+          <w:lang w:val="en-US"/>
+        </w:rPr>
+        <w:br/>
+        <w:t>}</w:t>
+      </w:r>
+      <w:r>
+        <w:rPr>
+          <w:lang w:val="en-US"/>
+        </w:rPr>
+        <w:br/>
+      </w:r>
+      <w:r>
+        <w:rPr>
+          <w:lang w:val="en-US"/>
+        </w:rPr>
+        <w:br/>
+        <w:t>.article-border p{</w:t>
+      </w:r>
+      <w:r>
+        <w:rPr>
+          <w:lang w:val="en-US"/>
+        </w:rPr>
+        <w:br/>
+        <w:t xml:space="preserve">    text-align: right;</w:t>
+      </w:r>
+      <w:r>
+        <w:rPr>
+          <w:lang w:val="en-US"/>
+        </w:rPr>
+        <w:br/>
+        <w:t>}</w:t>
+      </w:r>
+      <w:r>
+        <w:rPr>
+          <w:lang w:val="en-US"/>
+        </w:rPr>
+        <w:br/>
+      </w:r>
+      <w:r>
+        <w:rPr>
+          <w:lang w:val="en-US"/>
+        </w:rPr>
+        <w:br/>
+        <w:t>.article-text{</w:t>
+      </w:r>
+      <w:r>
+        <w:rPr>
+          <w:lang w:val="en-US"/>
+        </w:rPr>
+        <w:br/>
+        <w:t xml:space="preserve">    width: 960px;</w:t>
+      </w:r>
+      <w:r>
+        <w:rPr>
+          <w:lang w:val="en-US"/>
+        </w:rPr>
+        <w:br/>
+        <w:t xml:space="preserve">    text-align: justify;</w:t>
+      </w:r>
+      <w:r>
+        <w:rPr>
+          <w:lang w:val="en-US"/>
+        </w:rPr>
+        <w:br/>
+        <w:t>}</w:t>
+      </w:r>
+      <w:r>
+        <w:rPr>
+          <w:lang w:val="en-US"/>
+        </w:rPr>
+        <w:br/>
+        <w:t>.article-created-data{</w:t>
+      </w:r>
+      <w:r>
+        <w:rPr>
+          <w:lang w:val="en-US"/>
+        </w:rPr>
+        <w:br/>
+        <w:t xml:space="preserve">    text-align: right;</w:t>
+      </w:r>
+      <w:r>
+        <w:rPr>
+          <w:lang w:val="en-US"/>
+        </w:rPr>
+        <w:br/>
+        <w:t>}</w:t>
+      </w:r>
+    </w:p>
+    <w:p>
+      <w:pPr>
+        <w:ind w:firstLine="708"/>
+        <w:rPr>
+          <w:rFonts w:cs="Times New Roman"/>
+          <w:szCs w:val="28"/>
+          <w:lang w:val="en-US"/>
+        </w:rPr>
+      </w:pPr>
+    </w:p>
+    <w:p>
+      <w:pPr>
+        <w:rPr>
+          <w:rFonts w:cs="Times New Roman"/>
+          <w:szCs w:val="28"/>
+          <w:lang w:val="en-US"/>
+        </w:rPr>
+      </w:pPr>
+      <w:r>
+        <w:rPr>
+          <w:noProof/>
+        </w:rPr>
+        <w:lastRenderedPageBreak/>
+        <w:drawing>
+          <wp:inline distT="0" distB="0" distL="0" distR="0" wp14:anchorId="6A716BE2" wp14:editId="5A6BCDAE">
+            <wp:extent cx="5940425" cy="3219450"/>
+            <wp:effectExtent l="0" t="0" r="3175" b="0"/>
+            <wp:docPr id="1" name="Рисунок 1"/>
+            <wp:cNvGraphicFramePr>
+              <a:graphicFrameLocks xmlns:a="http://schemas.openxmlformats.org/drawingml/2006/main" noChangeAspect="1"/>
+            </wp:cNvGraphicFramePr>
+            <a:graphic xmlns:a="http://schemas.openxmlformats.org/drawingml/2006/main">
+              <a:graphicData uri="http://schemas.openxmlformats.org/drawingml/2006/picture">
+                <pic:pic xmlns:pic="http://schemas.openxmlformats.org/drawingml/2006/picture">
+                  <pic:nvPicPr>
+                    <pic:cNvPr id="1" name=""/>
+                    <pic:cNvPicPr/>
+                  </pic:nvPicPr>
+                  <pic:blipFill>
+                    <a:blip r:embed="rId7"/>
+                    <a:stretch>
+                      <a:fillRect/>
+                    </a:stretch>
+                  </pic:blipFill>
+                  <pic:spPr>
+                    <a:xfrm>
+                      <a:off x="0" y="0"/>
+                      <a:ext cx="5940425" cy="3219450"/>
+                    </a:xfrm>
+                    <a:prstGeom prst="rect">
+                      <a:avLst/>
+                    </a:prstGeom>
+                  </pic:spPr>
+                </pic:pic>
+              </a:graphicData>
+            </a:graphic>
+          </wp:inline>
+        </w:drawing>
+      </w:r>
+    </w:p>
+    <w:p>
+      <w:pPr>
+        <w:rPr>
+          <w:rFonts w:cs="Times New Roman"/>
+          <w:szCs w:val="28"/>
+        </w:rPr>
+      </w:pPr>
+      <w:r>
+        <w:rPr>
+          <w:rFonts w:cs="Times New Roman"/>
+          <w:szCs w:val="28"/>
+          <w:lang w:val="en-US"/>
+        </w:rPr>
+        <w:tab/>
+      </w:r>
+      <w:r>
+        <w:rPr>
+          <w:rFonts w:cs="Times New Roman"/>
+          <w:szCs w:val="28"/>
+          <w:lang w:val="en-US"/>
+        </w:rPr>
+        <w:tab/>
+      </w:r>
+      <w:r>
+        <w:rPr>
+          <w:rFonts w:cs="Times New Roman"/>
+          <w:szCs w:val="28"/>
+          <w:lang w:val="en-US"/>
+        </w:rPr>
+        <w:tab/>
+      </w:r>
+      <w:r>
+        <w:rPr>
+          <w:rFonts w:cs="Times New Roman"/>
+          <w:szCs w:val="28"/>
+        </w:rPr>
+        <w:t>Рисунок 1 – Главная страница</w:t>
+      </w:r>
+    </w:p>
+    <w:p>
+      <w:pPr>
+        <w:rPr>
+          <w:rFonts w:cs="Times New Roman"/>
+          <w:szCs w:val="28"/>
+        </w:rPr>
+      </w:pPr>
+    </w:p>
+    <w:p>
+      <w:pPr>
+        <w:rPr>
+          <w:rFonts w:cs="Times New Roman"/>
+          <w:szCs w:val="28"/>
+        </w:rPr>
+      </w:pPr>
+      <w:r>
+        <w:rPr>
+          <w:noProof/>
+        </w:rPr>
+        <w:drawing>
+          <wp:inline distT="0" distB="0" distL="0" distR="0" wp14:anchorId="2AAA294A" wp14:editId="50509C51">
+            <wp:extent cx="5940425" cy="3230245"/>
+            <wp:effectExtent l="0" t="0" r="3175" b="8255"/>
+            <wp:docPr id="2" name="Рисунок 2"/>
+            <wp:cNvGraphicFramePr>
+              <a:graphicFrameLocks xmlns:a="http://schemas.openxmlformats.org/drawingml/2006/main" noChangeAspect="1"/>
+            </wp:cNvGraphicFramePr>
+            <a:graphic xmlns:a="http://schemas.openxmlformats.org/drawingml/2006/main">
+              <a:graphicData uri="http://schemas.openxmlformats.org/drawingml/2006/picture">
+                <pic:pic xmlns:pic="http://schemas.openxmlformats.org/drawingml/2006/picture">
+                  <pic:nvPicPr>
+                    <pic:cNvPr id="1" name=""/>
+                    <pic:cNvPicPr/>
+                  </pic:nvPicPr>
+                  <pic:blipFill>
+                    <a:blip r:embed="rId8"/>
+                    <a:stretch>
+                      <a:fillRect/>
+                    </a:stretch>
+                  </pic:blipFill>
+                  <pic:spPr>
+                    <a:xfrm>
+                      <a:off x="0" y="0"/>
+                      <a:ext cx="5940425" cy="3230245"/>
+                    </a:xfrm>
+                    <a:prstGeom prst="rect">
+                      <a:avLst/>
+                    </a:prstGeom>
+                  </pic:spPr>
+                </pic:pic>
+              </a:graphicData>
+            </a:graphic>
+          </wp:inline>
+        </w:drawing>
+      </w:r>
+    </w:p>
+    <w:p>
+      <w:r>
+        <w:rPr>
+          <w:rFonts w:cs="Times New Roman"/>
+          <w:szCs w:val="28"/>
+        </w:rPr>
+        <w:tab/>
+      </w:r>
+      <w:r>
+        <w:rPr>
+          <w:rFonts w:cs="Times New Roman"/>
+          <w:szCs w:val="28"/>
+        </w:rPr>
+        <w:tab/>
+        <w:t>Рисунок 2 – Страница каждой отдельной статьи</w:t>
       </w:r>
     </w:p>
     <w:p>
@@ -1348,6 +3576,70 @@
         <w:ind w:left="708" w:firstLine="708"/>
       </w:pPr>
     </w:p>
+    <w:p>
+      <w:r>
+        <w:tab/>
+        <w:t>Завершением лабораторной работы служит загрузка проекта на удаленный репозиторий. Это представлено на рисунке 3.</w:t>
+      </w:r>
+    </w:p>
+    <w:p/>
+    <w:p/>
+    <w:p>
+      <w:pPr>
+        <w:ind w:firstLine="708"/>
+      </w:pPr>
+      <w:r>
+        <w:rPr>
+          <w:noProof/>
+        </w:rPr>
+        <w:lastRenderedPageBreak/>
+        <w:drawing>
+          <wp:inline distT="0" distB="0" distL="0" distR="0" wp14:anchorId="4E91515B" wp14:editId="37EAED58">
+            <wp:extent cx="5314950" cy="3390900"/>
+            <wp:effectExtent l="0" t="0" r="0" b="0"/>
+            <wp:docPr id="3" name="Рисунок 3"/>
+            <wp:cNvGraphicFramePr>
+              <a:graphicFrameLocks xmlns:a="http://schemas.openxmlformats.org/drawingml/2006/main" noChangeAspect="1"/>
+            </wp:cNvGraphicFramePr>
+            <a:graphic xmlns:a="http://schemas.openxmlformats.org/drawingml/2006/main">
+              <a:graphicData uri="http://schemas.openxmlformats.org/drawingml/2006/picture">
+                <pic:pic xmlns:pic="http://schemas.openxmlformats.org/drawingml/2006/picture">
+                  <pic:nvPicPr>
+                    <pic:cNvPr id="1" name=""/>
+                    <pic:cNvPicPr/>
+                  </pic:nvPicPr>
+                  <pic:blipFill>
+                    <a:blip r:embed="rId9"/>
+                    <a:stretch>
+                      <a:fillRect/>
+                    </a:stretch>
+                  </pic:blipFill>
+                  <pic:spPr>
+                    <a:xfrm>
+                      <a:off x="0" y="0"/>
+                      <a:ext cx="5314950" cy="3390900"/>
+                    </a:xfrm>
+                    <a:prstGeom prst="rect">
+                      <a:avLst/>
+                    </a:prstGeom>
+                  </pic:spPr>
+                </pic:pic>
+              </a:graphicData>
+            </a:graphic>
+          </wp:inline>
+        </w:drawing>
+      </w:r>
+    </w:p>
+    <w:p>
+      <w:pPr>
+        <w:ind w:left="1415" w:firstLine="708"/>
+      </w:pPr>
+      <w:r>
+        <w:t xml:space="preserve">Рисунок 3 – Загрузка проекта </w:t>
+      </w:r>
+    </w:p>
+    <w:p/>
+    <w:p/>
     <w:p/>
     <w:p>
       <w:pPr>
@@ -1364,7 +3656,7 @@
         </w:rPr>
       </w:pPr>
       <w:bookmarkStart w:id="5" w:name="_Toc32524083"/>
-      <w:bookmarkStart w:id="6" w:name="_Toc84176365"/>
+      <w:bookmarkStart w:id="6" w:name="_Toc87350531"/>
       <w:r>
         <w:rPr>
           <w:b/>
@@ -1438,12 +3730,12 @@
       </w:pPr>
     </w:p>
     <w:sectPr>
-      <w:headerReference w:type="even" r:id="rId7"/>
-      <w:headerReference w:type="default" r:id="rId8"/>
-      <w:footerReference w:type="even" r:id="rId9"/>
-      <w:footerReference w:type="default" r:id="rId10"/>
-      <w:headerReference w:type="first" r:id="rId11"/>
-      <w:footerReference w:type="first" r:id="rId12"/>
+      <w:headerReference w:type="even" r:id="rId10"/>
+      <w:headerReference w:type="default" r:id="rId11"/>
+      <w:footerReference w:type="even" r:id="rId12"/>
+      <w:footerReference w:type="default" r:id="rId13"/>
+      <w:headerReference w:type="first" r:id="rId14"/>
+      <w:footerReference w:type="first" r:id="rId15"/>
       <w:pgSz w:w="11906" w:h="16838"/>
       <w:pgMar w:top="1134" w:right="850" w:bottom="1134" w:left="1701" w:header="708" w:footer="708" w:gutter="0"/>
       <w:cols w:space="708"/>

</xml_diff>